<commit_message>
Zeitplan: Klicken zu Joystick hinzugefügt
</commit_message>
<xml_diff>
--- a/Planung/Grobplanung.docx
+++ b/Planung/Grobplanung.docx
@@ -1,6 +1,6 @@
 
 <file path=word/document.xml><?xml version="1.0" encoding="utf-8"?>
-<w:document xmlns:wpc="http://schemas.microsoft.com/office/word/2010/wordprocessingCanvas" xmlns:mc="http://schemas.openxmlformats.org/markup-compatibility/2006" xmlns:o="urn:schemas-microsoft-com:office:office" xmlns:r="http://schemas.openxmlformats.org/officeDocument/2006/relationships" xmlns:m="http://schemas.openxmlformats.org/officeDocument/2006/math" xmlns:v="urn:schemas-microsoft-com:vml" xmlns:wp14="http://schemas.microsoft.com/office/word/2010/wordprocessingDrawing" xmlns:wp="http://schemas.openxmlformats.org/drawingml/2006/wordprocessingDrawing" xmlns:w10="urn:schemas-microsoft-com:office:word" xmlns:w="http://schemas.openxmlformats.org/wordprocessingml/2006/main" xmlns:w14="http://schemas.microsoft.com/office/word/2010/wordml" xmlns:wpg="http://schemas.microsoft.com/office/word/2010/wordprocessingGroup" xmlns:wpi="http://schemas.microsoft.com/office/word/2010/wordprocessingInk" xmlns:wne="http://schemas.microsoft.com/office/word/2006/wordml" xmlns:wps="http://schemas.microsoft.com/office/word/2010/wordprocessingShape" mc:Ignorable="w14 wp14">
+<w:document xmlns:ve="http://schemas.openxmlformats.org/markup-compatibility/2006" xmlns:o="urn:schemas-microsoft-com:office:office" xmlns:r="http://schemas.openxmlformats.org/officeDocument/2006/relationships" xmlns:m="http://schemas.openxmlformats.org/officeDocument/2006/math" xmlns:v="urn:schemas-microsoft-com:vml" xmlns:wp="http://schemas.openxmlformats.org/drawingml/2006/wordprocessingDrawing" xmlns:w10="urn:schemas-microsoft-com:office:word" xmlns:w="http://schemas.openxmlformats.org/wordprocessingml/2006/main" xmlns:wne="http://schemas.microsoft.com/office/word/2006/wordml">
   <w:body>
     <w:p>
       <w:pPr>
@@ -107,7 +107,7 @@
           <w:left w:w="0" w:type="dxa"/>
           <w:right w:w="0" w:type="dxa"/>
         </w:tblCellMar>
-        <w:tblLook w:val="04A0" w:firstRow="1" w:lastRow="0" w:firstColumn="1" w:lastColumn="0" w:noHBand="0" w:noVBand="1"/>
+        <w:tblLook w:val="04A0"/>
       </w:tblPr>
       <w:tblGrid>
         <w:gridCol w:w="1786"/>
@@ -155,7 +155,7 @@
           </w:tcPr>
           <w:p>
             <w:pPr>
-              <w:pStyle w:val="Title"/>
+              <w:pStyle w:val="Titel"/>
               <w:rPr>
                 <w:lang w:eastAsia="de-CH"/>
               </w:rPr>
@@ -168,7 +168,7 @@
           </w:tcPr>
           <w:p>
             <w:pPr>
-              <w:pStyle w:val="Title"/>
+              <w:pStyle w:val="Titel"/>
             </w:pPr>
             <w:bookmarkStart w:id="0" w:name="Titel"/>
             <w:r>
@@ -188,11 +188,11 @@
           <w:lang w:val="de-CH"/>
         </w:rPr>
         <w:sectPr>
-          <w:headerReference w:type="default" r:id="rId9"/>
-          <w:footerReference w:type="even" r:id="rId10"/>
-          <w:footerReference w:type="default" r:id="rId11"/>
-          <w:headerReference w:type="first" r:id="rId12"/>
-          <w:footerReference w:type="first" r:id="rId13"/>
+          <w:headerReference w:type="default" r:id="rId8"/>
+          <w:footerReference w:type="even" r:id="rId9"/>
+          <w:footerReference w:type="default" r:id="rId10"/>
+          <w:headerReference w:type="first" r:id="rId11"/>
+          <w:footerReference w:type="first" r:id="rId12"/>
           <w:pgSz w:w="11906" w:h="16838" w:code="9"/>
           <w:pgMar w:top="1985" w:right="907" w:bottom="1134" w:left="1134" w:header="340" w:footer="340" w:gutter="0"/>
           <w:cols w:space="720"/>
@@ -202,7 +202,7 @@
     </w:p>
     <w:p>
       <w:pPr>
-        <w:pStyle w:val="TOCHeading"/>
+        <w:pStyle w:val="Inhaltsverzeichnisberschrift"/>
         <w:rPr>
           <w:lang w:val="de-CH"/>
         </w:rPr>
@@ -210,7 +210,7 @@
     </w:p>
     <w:p>
       <w:pPr>
-        <w:pStyle w:val="TOCHeading"/>
+        <w:pStyle w:val="Inhaltsverzeichnisberschrift"/>
         <w:rPr>
           <w:lang w:val="de-CH"/>
         </w:rPr>
@@ -218,7 +218,7 @@
     </w:p>
     <w:p>
       <w:pPr>
-        <w:pStyle w:val="TOCHeading"/>
+        <w:pStyle w:val="Inhaltsverzeichnisberschrift"/>
         <w:rPr>
           <w:lang w:val="de-CH"/>
         </w:rPr>
@@ -226,7 +226,7 @@
     </w:p>
     <w:p>
       <w:pPr>
-        <w:pStyle w:val="TOCHeading"/>
+        <w:pStyle w:val="Inhaltsverzeichnisberschrift"/>
         <w:rPr>
           <w:lang w:val="de-CH"/>
         </w:rPr>
@@ -255,7 +255,7 @@
           <w:bottom w:w="57" w:type="dxa"/>
           <w:right w:w="57" w:type="dxa"/>
         </w:tblCellMar>
-        <w:tblLook w:val="0020" w:firstRow="1" w:lastRow="0" w:firstColumn="0" w:lastColumn="0" w:noHBand="0" w:noVBand="0"/>
+        <w:tblLook w:val="0020"/>
       </w:tblPr>
       <w:tblGrid>
         <w:gridCol w:w="792"/>
@@ -421,7 +421,7 @@
     </w:tbl>
     <w:p>
       <w:pPr>
-        <w:pStyle w:val="BodyText"/>
+        <w:pStyle w:val="Textkrper"/>
       </w:pPr>
     </w:p>
     <w:p>
@@ -439,7 +439,7 @@
     </w:p>
     <w:p>
       <w:pPr>
-        <w:pStyle w:val="TOCHeading"/>
+        <w:pStyle w:val="Inhaltsverzeichnisberschrift"/>
         <w:rPr>
           <w:lang w:val="de-CH"/>
         </w:rPr>
@@ -454,7 +454,7 @@
     </w:p>
     <w:p>
       <w:pPr>
-        <w:pStyle w:val="TOC1"/>
+        <w:pStyle w:val="Verzeichnis1"/>
         <w:rPr>
           <w:rFonts w:asciiTheme="minorHAnsi" w:eastAsiaTheme="minorEastAsia" w:hAnsiTheme="minorHAnsi" w:cstheme="minorBidi"/>
           <w:szCs w:val="22"/>
@@ -546,7 +546,7 @@
     </w:p>
     <w:p>
       <w:pPr>
-        <w:pStyle w:val="TOC2"/>
+        <w:pStyle w:val="Verzeichnis2"/>
         <w:rPr>
           <w:rFonts w:asciiTheme="minorHAnsi" w:eastAsiaTheme="minorEastAsia" w:hAnsiTheme="minorHAnsi" w:cstheme="minorBidi"/>
           <w:szCs w:val="22"/>
@@ -619,7 +619,7 @@
     </w:p>
     <w:p>
       <w:pPr>
-        <w:pStyle w:val="TOC2"/>
+        <w:pStyle w:val="Verzeichnis2"/>
         <w:rPr>
           <w:rFonts w:asciiTheme="minorHAnsi" w:eastAsiaTheme="minorEastAsia" w:hAnsiTheme="minorHAnsi" w:cstheme="minorBidi"/>
           <w:szCs w:val="22"/>
@@ -692,7 +692,7 @@
     </w:p>
     <w:p>
       <w:pPr>
-        <w:pStyle w:val="TOC2"/>
+        <w:pStyle w:val="Verzeichnis2"/>
         <w:rPr>
           <w:rFonts w:asciiTheme="minorHAnsi" w:eastAsiaTheme="minorEastAsia" w:hAnsiTheme="minorHAnsi" w:cstheme="minorBidi"/>
           <w:szCs w:val="22"/>
@@ -765,7 +765,7 @@
     </w:p>
     <w:p>
       <w:pPr>
-        <w:pStyle w:val="TOC2"/>
+        <w:pStyle w:val="Verzeichnis2"/>
         <w:rPr>
           <w:rFonts w:asciiTheme="minorHAnsi" w:eastAsiaTheme="minorEastAsia" w:hAnsiTheme="minorHAnsi" w:cstheme="minorBidi"/>
           <w:szCs w:val="22"/>
@@ -838,7 +838,7 @@
     </w:p>
     <w:p>
       <w:pPr>
-        <w:pStyle w:val="TOC2"/>
+        <w:pStyle w:val="Verzeichnis2"/>
         <w:rPr>
           <w:rFonts w:asciiTheme="minorHAnsi" w:eastAsiaTheme="minorEastAsia" w:hAnsiTheme="minorHAnsi" w:cstheme="minorBidi"/>
           <w:szCs w:val="22"/>
@@ -911,7 +911,7 @@
     </w:p>
     <w:p>
       <w:pPr>
-        <w:pStyle w:val="TOC1"/>
+        <w:pStyle w:val="Verzeichnis1"/>
         <w:rPr>
           <w:rFonts w:asciiTheme="minorHAnsi" w:eastAsiaTheme="minorEastAsia" w:hAnsiTheme="minorHAnsi" w:cstheme="minorBidi"/>
           <w:szCs w:val="22"/>
@@ -984,7 +984,7 @@
     </w:p>
     <w:p>
       <w:pPr>
-        <w:pStyle w:val="TOC2"/>
+        <w:pStyle w:val="Verzeichnis2"/>
         <w:rPr>
           <w:rFonts w:asciiTheme="minorHAnsi" w:eastAsiaTheme="minorEastAsia" w:hAnsiTheme="minorHAnsi" w:cstheme="minorBidi"/>
           <w:szCs w:val="22"/>
@@ -1057,7 +1057,7 @@
     </w:p>
     <w:p>
       <w:pPr>
-        <w:pStyle w:val="TOC2"/>
+        <w:pStyle w:val="Verzeichnis2"/>
         <w:rPr>
           <w:rFonts w:asciiTheme="minorHAnsi" w:eastAsiaTheme="minorEastAsia" w:hAnsiTheme="minorHAnsi" w:cstheme="minorBidi"/>
           <w:szCs w:val="22"/>
@@ -1130,7 +1130,7 @@
     </w:p>
     <w:p>
       <w:pPr>
-        <w:pStyle w:val="TOC2"/>
+        <w:pStyle w:val="Verzeichnis2"/>
         <w:rPr>
           <w:rFonts w:asciiTheme="minorHAnsi" w:eastAsiaTheme="minorEastAsia" w:hAnsiTheme="minorHAnsi" w:cstheme="minorBidi"/>
           <w:szCs w:val="22"/>
@@ -1203,7 +1203,7 @@
     </w:p>
     <w:p>
       <w:pPr>
-        <w:pStyle w:val="TOC1"/>
+        <w:pStyle w:val="Verzeichnis1"/>
         <w:rPr>
           <w:rFonts w:asciiTheme="minorHAnsi" w:eastAsiaTheme="minorEastAsia" w:hAnsiTheme="minorHAnsi" w:cstheme="minorBidi"/>
           <w:szCs w:val="22"/>
@@ -1276,7 +1276,7 @@
     </w:p>
     <w:p>
       <w:pPr>
-        <w:pStyle w:val="TOC1"/>
+        <w:pStyle w:val="Verzeichnis1"/>
         <w:rPr>
           <w:rFonts w:asciiTheme="minorHAnsi" w:eastAsiaTheme="minorEastAsia" w:hAnsiTheme="minorHAnsi" w:cstheme="minorBidi"/>
           <w:szCs w:val="22"/>
@@ -1349,7 +1349,7 @@
     </w:p>
     <w:p>
       <w:pPr>
-        <w:pStyle w:val="TOC2"/>
+        <w:pStyle w:val="Verzeichnis2"/>
         <w:rPr>
           <w:rFonts w:asciiTheme="minorHAnsi" w:eastAsiaTheme="minorEastAsia" w:hAnsiTheme="minorHAnsi" w:cstheme="minorBidi"/>
           <w:szCs w:val="22"/>
@@ -1422,7 +1422,7 @@
     </w:p>
     <w:p>
       <w:pPr>
-        <w:pStyle w:val="TOC2"/>
+        <w:pStyle w:val="Verzeichnis2"/>
         <w:rPr>
           <w:rFonts w:asciiTheme="minorHAnsi" w:eastAsiaTheme="minorEastAsia" w:hAnsiTheme="minorHAnsi" w:cstheme="minorBidi"/>
           <w:szCs w:val="22"/>
@@ -1495,7 +1495,7 @@
     </w:p>
     <w:p>
       <w:pPr>
-        <w:pStyle w:val="TOC2"/>
+        <w:pStyle w:val="Verzeichnis2"/>
         <w:rPr>
           <w:rFonts w:asciiTheme="minorHAnsi" w:eastAsiaTheme="minorEastAsia" w:hAnsiTheme="minorHAnsi" w:cstheme="minorBidi"/>
           <w:szCs w:val="22"/>
@@ -1568,7 +1568,7 @@
     </w:p>
     <w:p>
       <w:pPr>
-        <w:pStyle w:val="TOC2"/>
+        <w:pStyle w:val="Verzeichnis2"/>
         <w:rPr>
           <w:rFonts w:asciiTheme="minorHAnsi" w:eastAsiaTheme="minorEastAsia" w:hAnsiTheme="minorHAnsi" w:cstheme="minorBidi"/>
           <w:szCs w:val="22"/>
@@ -1641,7 +1641,7 @@
     </w:p>
     <w:p>
       <w:pPr>
-        <w:pStyle w:val="TOC2"/>
+        <w:pStyle w:val="Verzeichnis2"/>
         <w:rPr>
           <w:rFonts w:asciiTheme="minorHAnsi" w:eastAsiaTheme="minorEastAsia" w:hAnsiTheme="minorHAnsi" w:cstheme="minorBidi"/>
           <w:szCs w:val="22"/>
@@ -1714,7 +1714,7 @@
     </w:p>
     <w:p>
       <w:pPr>
-        <w:pStyle w:val="TOC2"/>
+        <w:pStyle w:val="Verzeichnis2"/>
         <w:rPr>
           <w:rFonts w:asciiTheme="minorHAnsi" w:eastAsiaTheme="minorEastAsia" w:hAnsiTheme="minorHAnsi" w:cstheme="minorBidi"/>
           <w:szCs w:val="22"/>
@@ -1787,7 +1787,7 @@
     </w:p>
     <w:p>
       <w:pPr>
-        <w:pStyle w:val="TOC2"/>
+        <w:pStyle w:val="Verzeichnis2"/>
         <w:rPr>
           <w:rFonts w:asciiTheme="minorHAnsi" w:eastAsiaTheme="minorEastAsia" w:hAnsiTheme="minorHAnsi" w:cstheme="minorBidi"/>
           <w:szCs w:val="22"/>
@@ -1860,7 +1860,7 @@
     </w:p>
     <w:p>
       <w:pPr>
-        <w:pStyle w:val="TOC3"/>
+        <w:pStyle w:val="Verzeichnis3"/>
         <w:rPr>
           <w:rFonts w:asciiTheme="minorHAnsi" w:eastAsiaTheme="minorEastAsia" w:hAnsiTheme="minorHAnsi" w:cstheme="minorBidi"/>
           <w:szCs w:val="22"/>
@@ -1933,7 +1933,7 @@
     </w:p>
     <w:p>
       <w:pPr>
-        <w:pStyle w:val="TOC3"/>
+        <w:pStyle w:val="Verzeichnis3"/>
         <w:rPr>
           <w:rFonts w:asciiTheme="minorHAnsi" w:eastAsiaTheme="minorEastAsia" w:hAnsiTheme="minorHAnsi" w:cstheme="minorBidi"/>
           <w:szCs w:val="22"/>
@@ -2006,7 +2006,7 @@
     </w:p>
     <w:p>
       <w:pPr>
-        <w:pStyle w:val="TOC2"/>
+        <w:pStyle w:val="Verzeichnis2"/>
         <w:rPr>
           <w:rFonts w:asciiTheme="minorHAnsi" w:eastAsiaTheme="minorEastAsia" w:hAnsiTheme="minorHAnsi" w:cstheme="minorBidi"/>
           <w:szCs w:val="22"/>
@@ -2079,7 +2079,7 @@
     </w:p>
     <w:p>
       <w:pPr>
-        <w:pStyle w:val="TOC2"/>
+        <w:pStyle w:val="Verzeichnis2"/>
         <w:rPr>
           <w:rFonts w:asciiTheme="minorHAnsi" w:eastAsiaTheme="minorEastAsia" w:hAnsiTheme="minorHAnsi" w:cstheme="minorBidi"/>
           <w:szCs w:val="22"/>
@@ -2152,7 +2152,7 @@
     </w:p>
     <w:p>
       <w:pPr>
-        <w:pStyle w:val="TOC1"/>
+        <w:pStyle w:val="Verzeichnis1"/>
         <w:rPr>
           <w:rFonts w:asciiTheme="minorHAnsi" w:eastAsiaTheme="minorEastAsia" w:hAnsiTheme="minorHAnsi" w:cstheme="minorBidi"/>
           <w:szCs w:val="22"/>
@@ -2225,7 +2225,7 @@
     </w:p>
     <w:p>
       <w:pPr>
-        <w:pStyle w:val="TOC1"/>
+        <w:pStyle w:val="Verzeichnis1"/>
         <w:rPr>
           <w:rFonts w:asciiTheme="minorHAnsi" w:eastAsiaTheme="minorEastAsia" w:hAnsiTheme="minorHAnsi" w:cstheme="minorBidi"/>
           <w:szCs w:val="22"/>
@@ -2337,7 +2337,7 @@
     </w:p>
     <w:p>
       <w:pPr>
-        <w:pStyle w:val="Heading1"/>
+        <w:pStyle w:val="berschrift1"/>
       </w:pPr>
       <w:bookmarkStart w:id="1" w:name="_Toc191261055"/>
       <w:bookmarkStart w:id="2" w:name="_Toc191263033"/>
@@ -2363,7 +2363,7 @@
     </w:p>
     <w:p>
       <w:pPr>
-        <w:pStyle w:val="Heading2"/>
+        <w:pStyle w:val="berschrift2"/>
       </w:pPr>
       <w:bookmarkStart w:id="8" w:name="_Toc190759111"/>
       <w:bookmarkStart w:id="9" w:name="_Toc190767382"/>
@@ -2393,7 +2393,7 @@
     </w:p>
     <w:p>
       <w:pPr>
-        <w:pStyle w:val="BodyText"/>
+        <w:pStyle w:val="Textkrper"/>
       </w:pPr>
       <w:r>
         <w:t xml:space="preserve">Diese Planung beschreibt den Umfang und den Verlauf der Semesterarbeit </w:t>
@@ -2416,7 +2416,7 @@
     </w:p>
     <w:p>
       <w:pPr>
-        <w:pStyle w:val="Heading2"/>
+        <w:pStyle w:val="berschrift2"/>
       </w:pPr>
       <w:bookmarkStart w:id="19" w:name="_Toc204147615"/>
       <w:bookmarkStart w:id="20" w:name="_Toc336870221"/>
@@ -2428,7 +2428,7 @@
     </w:p>
     <w:p>
       <w:pPr>
-        <w:pStyle w:val="BodyText"/>
+        <w:pStyle w:val="Textkrper"/>
       </w:pPr>
       <w:r>
         <w:t xml:space="preserve">Semesterarbeit </w:t>
@@ -2448,7 +2448,7 @@
     </w:p>
     <w:p>
       <w:pPr>
-        <w:pStyle w:val="Heading2"/>
+        <w:pStyle w:val="berschrift2"/>
       </w:pPr>
       <w:bookmarkStart w:id="21" w:name="_Toc204147616"/>
       <w:bookmarkStart w:id="22" w:name="_Toc336870222"/>
@@ -2460,12 +2460,12 @@
     </w:p>
     <w:p>
       <w:pPr>
-        <w:pStyle w:val="BodyText"/>
-      </w:pPr>
-    </w:p>
-    <w:p>
-      <w:pPr>
-        <w:pStyle w:val="Heading2"/>
+        <w:pStyle w:val="Textkrper"/>
+      </w:pPr>
+    </w:p>
+    <w:p>
+      <w:pPr>
+        <w:pStyle w:val="berschrift2"/>
       </w:pPr>
       <w:bookmarkStart w:id="23" w:name="_Toc336870223"/>
       <w:r>
@@ -2497,12 +2497,12 @@
     </w:p>
     <w:p>
       <w:pPr>
-        <w:pStyle w:val="BodyText"/>
-      </w:pPr>
-    </w:p>
-    <w:p>
-      <w:pPr>
-        <w:pStyle w:val="Heading2"/>
+        <w:pStyle w:val="Textkrper"/>
+      </w:pPr>
+    </w:p>
+    <w:p>
+      <w:pPr>
+        <w:pStyle w:val="berschrift2"/>
       </w:pPr>
       <w:bookmarkStart w:id="24" w:name="_Toc336870224"/>
       <w:r>
@@ -2512,7 +2512,7 @@
     </w:p>
     <w:p>
       <w:pPr>
-        <w:pStyle w:val="BodyText"/>
+        <w:pStyle w:val="Textkrper"/>
       </w:pPr>
       <w:r>
         <w:t>Im Industrieumfeld kann die Bedienung von Maschinen durch herkömmliche Eingabegeräte ungeeignet sein. In der SA soll untersucht werden, ob und wie weit die Kinect von Microsoft als Eingabe</w:t>
@@ -2540,7 +2540,7 @@
     </w:p>
     <w:p>
       <w:pPr>
-        <w:pStyle w:val="Heading1"/>
+        <w:pStyle w:val="berschrift1"/>
       </w:pPr>
       <w:r>
         <w:lastRenderedPageBreak/>
@@ -2556,7 +2556,7 @@
     </w:p>
     <w:p>
       <w:pPr>
-        <w:pStyle w:val="BodyText"/>
+        <w:pStyle w:val="Textkrper"/>
       </w:pPr>
       <w:r>
         <w:t xml:space="preserve">Die Aufgabe der Semesterarbeit ist die Beantwortung folgender Frage: </w:t>
@@ -2564,7 +2564,7 @@
     </w:p>
     <w:p>
       <w:pPr>
-        <w:pStyle w:val="BodyText"/>
+        <w:pStyle w:val="Textkrper"/>
         <w:ind w:firstLine="708"/>
         <w:rPr>
           <w:i/>
@@ -2591,16 +2591,16 @@
     </w:p>
     <w:p>
       <w:pPr>
-        <w:pStyle w:val="BodyText"/>
-      </w:pPr>
-      <w:r>
-        <w:t>Zur Erreichung des Ziels wird ein Prototyp entwickelt, welcher einen ausgewählten Satz an Eingabemethoden demon</w:t>
-      </w:r>
-      <w:r>
-        <w:t>s</w:t>
-      </w:r>
-      <w:r>
-        <w:t xml:space="preserve">triert. Der Prototyp </w:t>
+        <w:pStyle w:val="Textkrper"/>
+      </w:pPr>
+      <w:r>
+        <w:t>Zur Erreichung des Ziels wird ein Prototyp entwickelt, welcher einen ausgewählten Satz an Eingabemethoden demons</w:t>
+      </w:r>
+      <w:r>
+        <w:t>t</w:t>
+      </w:r>
+      <w:r>
+        <w:t xml:space="preserve">riert. Der Prototyp </w:t>
       </w:r>
       <w:r>
         <w:t xml:space="preserve">wird hinsichtlich Stabilität analysiert und </w:t>
@@ -2632,7 +2632,7 @@
     </w:p>
     <w:p>
       <w:pPr>
-        <w:pStyle w:val="BodyText"/>
+        <w:pStyle w:val="Textkrper"/>
       </w:pPr>
       <w:r>
         <w:t>Der zeitliche Ablauf der Semesterarbeit umfasst drei Phasen:</w:t>
@@ -2640,7 +2640,7 @@
     </w:p>
     <w:p>
       <w:pPr>
-        <w:pStyle w:val="BodyText"/>
+        <w:pStyle w:val="Textkrper"/>
         <w:numPr>
           <w:ilvl w:val="0"/>
           <w:numId w:val="5"/>
@@ -2664,7 +2664,7 @@
     </w:p>
     <w:p>
       <w:pPr>
-        <w:pStyle w:val="BodyText"/>
+        <w:pStyle w:val="Textkrper"/>
         <w:numPr>
           <w:ilvl w:val="0"/>
           <w:numId w:val="5"/>
@@ -2700,7 +2700,7 @@
     </w:p>
     <w:p>
       <w:pPr>
-        <w:pStyle w:val="BodyText"/>
+        <w:pStyle w:val="Textkrper"/>
         <w:numPr>
           <w:ilvl w:val="1"/>
           <w:numId w:val="5"/>
@@ -2712,19 +2712,27 @@
     </w:p>
     <w:p>
       <w:pPr>
-        <w:pStyle w:val="BodyText"/>
+        <w:pStyle w:val="Textkrper"/>
         <w:numPr>
           <w:ilvl w:val="1"/>
           <w:numId w:val="5"/>
         </w:numPr>
       </w:pPr>
       <w:r>
-        <w:t>Stabilisierung: Es wird so lange auf Input stabilisiert, bis klar ist, ob das Bedienkonzept industrie-tauglich ist.</w:t>
-      </w:r>
-    </w:p>
-    <w:p>
-      <w:pPr>
-        <w:pStyle w:val="BodyText"/>
+        <w:t xml:space="preserve">Stabilisierung: Es wird so lange auf Input stabilisiert, bis klar ist, ob das Bedienkonzept </w:t>
+      </w:r>
+      <w:proofErr w:type="spellStart"/>
+      <w:r>
+        <w:t>industrie</w:t>
+      </w:r>
+      <w:proofErr w:type="spellEnd"/>
+      <w:r>
+        <w:t>-tauglich ist.</w:t>
+      </w:r>
+    </w:p>
+    <w:p>
+      <w:pPr>
+        <w:pStyle w:val="Textkrper"/>
         <w:numPr>
           <w:ilvl w:val="0"/>
           <w:numId w:val="5"/>
@@ -2742,7 +2750,7 @@
     </w:p>
     <w:p>
       <w:pPr>
-        <w:pStyle w:val="Heading2"/>
+        <w:pStyle w:val="berschrift2"/>
       </w:pPr>
       <w:bookmarkStart w:id="26" w:name="_Toc336870226"/>
       <w:r>
@@ -2752,7 +2760,7 @@
     </w:p>
     <w:p>
       <w:pPr>
-        <w:pStyle w:val="BodyText"/>
+        <w:pStyle w:val="Textkrper"/>
       </w:pPr>
       <w:r>
         <w:t>Während der Evaluation</w:t>
@@ -2799,7 +2807,7 @@
     </w:p>
     <w:p>
       <w:pPr>
-        <w:pStyle w:val="Heading2"/>
+        <w:pStyle w:val="berschrift2"/>
       </w:pPr>
       <w:bookmarkStart w:id="27" w:name="_Toc336870227"/>
       <w:r>
@@ -2809,7 +2817,7 @@
     </w:p>
     <w:p>
       <w:pPr>
-        <w:pStyle w:val="BodyText"/>
+        <w:pStyle w:val="Textkrper"/>
       </w:pPr>
       <w:r>
         <w:t>Ein Satz an ausgewählten Bedienkonzepten wird implementiert.</w:t>
@@ -2823,7 +2831,7 @@
     </w:p>
     <w:p>
       <w:pPr>
-        <w:pStyle w:val="BodyText"/>
+        <w:pStyle w:val="Textkrper"/>
         <w:numPr>
           <w:ilvl w:val="0"/>
           <w:numId w:val="5"/>
@@ -2835,7 +2843,7 @@
     </w:p>
     <w:p>
       <w:pPr>
-        <w:pStyle w:val="BodyText"/>
+        <w:pStyle w:val="Textkrper"/>
         <w:numPr>
           <w:ilvl w:val="0"/>
           <w:numId w:val="5"/>
@@ -2847,7 +2855,7 @@
     </w:p>
     <w:p>
       <w:pPr>
-        <w:pStyle w:val="BodyText"/>
+        <w:pStyle w:val="Textkrper"/>
         <w:numPr>
           <w:ilvl w:val="0"/>
           <w:numId w:val="5"/>
@@ -2859,7 +2867,7 @@
     </w:p>
     <w:p>
       <w:pPr>
-        <w:pStyle w:val="BodyText"/>
+        <w:pStyle w:val="Textkrper"/>
         <w:numPr>
           <w:ilvl w:val="0"/>
           <w:numId w:val="5"/>
@@ -2871,7 +2879,7 @@
     </w:p>
     <w:p>
       <w:pPr>
-        <w:pStyle w:val="BodyText"/>
+        <w:pStyle w:val="Textkrper"/>
       </w:pPr>
       <w:r>
         <w:t>Zusätzlich müssen An- und Abmeldung einer Person implementiert werden. Ebenso nicht zu vergessen ist die Kalibri</w:t>
@@ -2885,7 +2893,7 @@
     </w:p>
     <w:p>
       <w:pPr>
-        <w:pStyle w:val="Heading2"/>
+        <w:pStyle w:val="berschrift2"/>
       </w:pPr>
       <w:bookmarkStart w:id="28" w:name="_Toc336870228"/>
       <w:r>
@@ -2895,7 +2903,7 @@
     </w:p>
     <w:p>
       <w:pPr>
-        <w:pStyle w:val="BodyText"/>
+        <w:pStyle w:val="Textkrper"/>
       </w:pPr>
       <w:r>
         <w:t xml:space="preserve">Jedes Bedienkonzept wird stabilisiert. Das bedeutet konkret, es wird darauf geschaut, dass die Bedienung der Kinect mittelst Geste stabil gegenüber äusseren Einflüssen gemacht wird. </w:t>
@@ -2913,7 +2921,15 @@
         <w:t xml:space="preserve">Am Ende werden </w:t>
       </w:r>
       <w:r>
-        <w:t>durch die Stabilisierung gewonnenen E</w:t>
+        <w:t xml:space="preserve">durch die Stabilisierung </w:t>
+      </w:r>
+      <w:proofErr w:type="gramStart"/>
+      <w:r>
+        <w:t>gewonnenen</w:t>
+      </w:r>
+      <w:proofErr w:type="gramEnd"/>
+      <w:r>
+        <w:t xml:space="preserve"> E</w:t>
       </w:r>
       <w:r>
         <w:t>r</w:t>
@@ -2938,7 +2954,7 @@
     </w:p>
     <w:p>
       <w:pPr>
-        <w:pStyle w:val="Heading1"/>
+        <w:pStyle w:val="berschrift1"/>
       </w:pPr>
       <w:r>
         <w:lastRenderedPageBreak/>
@@ -2948,10 +2964,18 @@
     </w:p>
     <w:p>
       <w:pPr>
-        <w:pStyle w:val="BodyText"/>
-      </w:pPr>
-      <w:r>
-        <w:t>Die Wochenplanung soll nicht als fix verstanden werden. Je nachdem, wieviel Zeit bei der Implementierung wirklich g</w:t>
+        <w:pStyle w:val="Textkrper"/>
+      </w:pPr>
+      <w:r>
+        <w:t xml:space="preserve">Die Wochenplanung soll nicht als fix verstanden werden. Je nachdem, </w:t>
+      </w:r>
+      <w:proofErr w:type="spellStart"/>
+      <w:r>
+        <w:t>wieviel</w:t>
+      </w:r>
+      <w:proofErr w:type="spellEnd"/>
+      <w:r>
+        <w:t xml:space="preserve"> Zeit bei der Implementierung wirklich g</w:t>
       </w:r>
       <w:r>
         <w:t>e</w:t>
@@ -2962,9 +2986,9 @@
     </w:p>
     <w:tbl>
       <w:tblPr>
-        <w:tblStyle w:val="LightShading-Accent5"/>
+        <w:tblStyle w:val="HelleSchattierung-Akzent5"/>
         <w:tblW w:w="0" w:type="auto"/>
-        <w:tblLook w:val="04A0" w:firstRow="1" w:lastRow="0" w:firstColumn="1" w:lastColumn="0" w:noHBand="0" w:noVBand="1"/>
+        <w:tblLook w:val="04A0"/>
       </w:tblPr>
       <w:tblGrid>
         <w:gridCol w:w="1544"/>
@@ -2973,16 +2997,16 @@
       </w:tblGrid>
       <w:tr>
         <w:trPr>
-          <w:cnfStyle w:val="100000000000" w:firstRow="1" w:lastRow="0" w:firstColumn="0" w:lastColumn="0" w:oddVBand="0" w:evenVBand="0" w:oddHBand="0" w:evenHBand="0" w:firstRowFirstColumn="0" w:firstRowLastColumn="0" w:lastRowFirstColumn="0" w:lastRowLastColumn="0"/>
+          <w:cnfStyle w:val="100000000000"/>
         </w:trPr>
         <w:tc>
           <w:tcPr>
-            <w:cnfStyle w:val="001000000000" w:firstRow="0" w:lastRow="0" w:firstColumn="1" w:lastColumn="0" w:oddVBand="0" w:evenVBand="0" w:oddHBand="0" w:evenHBand="0" w:firstRowFirstColumn="0" w:firstRowLastColumn="0" w:lastRowFirstColumn="0" w:lastRowLastColumn="0"/>
+            <w:cnfStyle w:val="001000000000"/>
             <w:tcW w:w="1544" w:type="dxa"/>
           </w:tcPr>
           <w:p>
             <w:pPr>
-              <w:pStyle w:val="BodyText"/>
+              <w:pStyle w:val="Textkrper"/>
             </w:pPr>
             <w:r>
               <w:t>Semesterwoche</w:t>
@@ -2995,8 +3019,8 @@
           </w:tcPr>
           <w:p>
             <w:pPr>
-              <w:pStyle w:val="BodyText"/>
-              <w:cnfStyle w:val="100000000000" w:firstRow="1" w:lastRow="0" w:firstColumn="0" w:lastColumn="0" w:oddVBand="0" w:evenVBand="0" w:oddHBand="0" w:evenHBand="0" w:firstRowFirstColumn="0" w:firstRowLastColumn="0" w:lastRowFirstColumn="0" w:lastRowLastColumn="0"/>
+              <w:pStyle w:val="Textkrper"/>
+              <w:cnfStyle w:val="100000000000"/>
             </w:pPr>
             <w:r>
               <w:t>Aufgaben und Artefakte</w:t>
@@ -3009,8 +3033,8 @@
           </w:tcPr>
           <w:p>
             <w:pPr>
-              <w:pStyle w:val="BodyText"/>
-              <w:cnfStyle w:val="100000000000" w:firstRow="1" w:lastRow="0" w:firstColumn="0" w:lastColumn="0" w:oddVBand="0" w:evenVBand="0" w:oddHBand="0" w:evenHBand="0" w:firstRowFirstColumn="0" w:firstRowLastColumn="0" w:lastRowFirstColumn="0" w:lastRowLastColumn="0"/>
+              <w:pStyle w:val="Textkrper"/>
+              <w:cnfStyle w:val="100000000000"/>
             </w:pPr>
             <w:r>
               <w:t>Meilensteine</w:t>
@@ -3020,16 +3044,16 @@
       </w:tr>
       <w:tr>
         <w:trPr>
-          <w:cnfStyle w:val="000000100000" w:firstRow="0" w:lastRow="0" w:firstColumn="0" w:lastColumn="0" w:oddVBand="0" w:evenVBand="0" w:oddHBand="1" w:evenHBand="0" w:firstRowFirstColumn="0" w:firstRowLastColumn="0" w:lastRowFirstColumn="0" w:lastRowLastColumn="0"/>
+          <w:cnfStyle w:val="000000100000"/>
         </w:trPr>
         <w:tc>
           <w:tcPr>
-            <w:cnfStyle w:val="001000000000" w:firstRow="0" w:lastRow="0" w:firstColumn="1" w:lastColumn="0" w:oddVBand="0" w:evenVBand="0" w:oddHBand="0" w:evenHBand="0" w:firstRowFirstColumn="0" w:firstRowLastColumn="0" w:lastRowFirstColumn="0" w:lastRowLastColumn="0"/>
+            <w:cnfStyle w:val="001000000000"/>
             <w:tcW w:w="1544" w:type="dxa"/>
           </w:tcPr>
           <w:p>
             <w:pPr>
-              <w:pStyle w:val="BodyText"/>
+              <w:pStyle w:val="Textkrper"/>
               <w:rPr>
                 <w:color w:val="C00000"/>
               </w:rPr>
@@ -3048,8 +3072,8 @@
           </w:tcPr>
           <w:p>
             <w:pPr>
-              <w:pStyle w:val="BodyText"/>
-              <w:cnfStyle w:val="000000100000" w:firstRow="0" w:lastRow="0" w:firstColumn="0" w:lastColumn="0" w:oddVBand="0" w:evenVBand="0" w:oddHBand="1" w:evenHBand="0" w:firstRowFirstColumn="0" w:firstRowLastColumn="0" w:lastRowFirstColumn="0" w:lastRowLastColumn="0"/>
+              <w:pStyle w:val="Textkrper"/>
+              <w:cnfStyle w:val="000000100000"/>
             </w:pPr>
             <w:r>
               <w:t>Einarbeitung und Aufsetzen der Umgebung</w:t>
@@ -3062,8 +3086,8 @@
           </w:tcPr>
           <w:p>
             <w:pPr>
-              <w:pStyle w:val="BodyText"/>
-              <w:cnfStyle w:val="000000100000" w:firstRow="0" w:lastRow="0" w:firstColumn="0" w:lastColumn="0" w:oddVBand="0" w:evenVBand="0" w:oddHBand="1" w:evenHBand="0" w:firstRowFirstColumn="0" w:firstRowLastColumn="0" w:lastRowFirstColumn="0" w:lastRowLastColumn="0"/>
+              <w:pStyle w:val="Textkrper"/>
+              <w:cnfStyle w:val="000000100000"/>
             </w:pPr>
           </w:p>
         </w:tc>
@@ -3071,12 +3095,12 @@
       <w:tr>
         <w:tc>
           <w:tcPr>
-            <w:cnfStyle w:val="001000000000" w:firstRow="0" w:lastRow="0" w:firstColumn="1" w:lastColumn="0" w:oddVBand="0" w:evenVBand="0" w:oddHBand="0" w:evenHBand="0" w:firstRowFirstColumn="0" w:firstRowLastColumn="0" w:lastRowFirstColumn="0" w:lastRowLastColumn="0"/>
+            <w:cnfStyle w:val="001000000000"/>
             <w:tcW w:w="1544" w:type="dxa"/>
           </w:tcPr>
           <w:p>
             <w:pPr>
-              <w:pStyle w:val="BodyText"/>
+              <w:pStyle w:val="Textkrper"/>
               <w:rPr>
                 <w:color w:val="C00000"/>
               </w:rPr>
@@ -3095,8 +3119,8 @@
           </w:tcPr>
           <w:p>
             <w:pPr>
-              <w:pStyle w:val="BodyText"/>
-              <w:cnfStyle w:val="000000000000" w:firstRow="0" w:lastRow="0" w:firstColumn="0" w:lastColumn="0" w:oddVBand="0" w:evenVBand="0" w:oddHBand="0" w:evenHBand="0" w:firstRowFirstColumn="0" w:firstRowLastColumn="0" w:lastRowFirstColumn="0" w:lastRowLastColumn="0"/>
+              <w:pStyle w:val="Textkrper"/>
+              <w:cnfStyle w:val="000000000000"/>
             </w:pPr>
             <w:r>
               <w:t>Evaluation bestehender Produkte und deren Bedienkonzepte</w:t>
@@ -3109,24 +3133,24 @@
           </w:tcPr>
           <w:p>
             <w:pPr>
-              <w:pStyle w:val="BodyText"/>
-              <w:cnfStyle w:val="000000000000" w:firstRow="0" w:lastRow="0" w:firstColumn="0" w:lastColumn="0" w:oddVBand="0" w:evenVBand="0" w:oddHBand="0" w:evenHBand="0" w:firstRowFirstColumn="0" w:firstRowLastColumn="0" w:lastRowFirstColumn="0" w:lastRowLastColumn="0"/>
+              <w:pStyle w:val="Textkrper"/>
+              <w:cnfStyle w:val="000000000000"/>
             </w:pPr>
           </w:p>
         </w:tc>
       </w:tr>
       <w:tr>
         <w:trPr>
-          <w:cnfStyle w:val="000000100000" w:firstRow="0" w:lastRow="0" w:firstColumn="0" w:lastColumn="0" w:oddVBand="0" w:evenVBand="0" w:oddHBand="1" w:evenHBand="0" w:firstRowFirstColumn="0" w:firstRowLastColumn="0" w:lastRowFirstColumn="0" w:lastRowLastColumn="0"/>
+          <w:cnfStyle w:val="000000100000"/>
         </w:trPr>
         <w:tc>
           <w:tcPr>
-            <w:cnfStyle w:val="001000000000" w:firstRow="0" w:lastRow="0" w:firstColumn="1" w:lastColumn="0" w:oddVBand="0" w:evenVBand="0" w:oddHBand="0" w:evenHBand="0" w:firstRowFirstColumn="0" w:firstRowLastColumn="0" w:lastRowFirstColumn="0" w:lastRowLastColumn="0"/>
+            <w:cnfStyle w:val="001000000000"/>
             <w:tcW w:w="1544" w:type="dxa"/>
           </w:tcPr>
           <w:p>
             <w:pPr>
-              <w:pStyle w:val="BodyText"/>
+              <w:pStyle w:val="Textkrper"/>
               <w:rPr>
                 <w:color w:val="C00000"/>
               </w:rPr>
@@ -3145,8 +3169,8 @@
           </w:tcPr>
           <w:p>
             <w:pPr>
-              <w:pStyle w:val="BodyText"/>
-              <w:cnfStyle w:val="000000100000" w:firstRow="0" w:lastRow="0" w:firstColumn="0" w:lastColumn="0" w:oddVBand="0" w:evenVBand="0" w:oddHBand="1" w:evenHBand="0" w:firstRowFirstColumn="0" w:firstRowLastColumn="0" w:lastRowFirstColumn="0" w:lastRowLastColumn="0"/>
+              <w:pStyle w:val="Textkrper"/>
+              <w:cnfStyle w:val="000000100000"/>
             </w:pPr>
             <w:r>
               <w:t>Definition der zu verwendenden Bedienkonzepte (konkret)</w:t>
@@ -3154,17 +3178,22 @@
           </w:p>
           <w:p>
             <w:pPr>
-              <w:pStyle w:val="BodyText"/>
-              <w:cnfStyle w:val="000000100000" w:firstRow="0" w:lastRow="0" w:firstColumn="0" w:lastColumn="0" w:oddVBand="0" w:evenVBand="0" w:oddHBand="1" w:evenHBand="0" w:firstRowFirstColumn="0" w:firstRowLastColumn="0" w:lastRowFirstColumn="0" w:lastRowLastColumn="0"/>
+              <w:pStyle w:val="Textkrper"/>
+              <w:cnfStyle w:val="000000100000"/>
             </w:pPr>
             <w:r>
-              <w:t>Analyse der Gestenabhängigkeiten</w:t>
+              <w:t xml:space="preserve">Analyse der </w:t>
             </w:r>
+            <w:proofErr w:type="spellStart"/>
+            <w:r>
+              <w:t>Gestenabhängigkeiten</w:t>
+            </w:r>
+            <w:proofErr w:type="spellEnd"/>
           </w:p>
           <w:p>
             <w:pPr>
-              <w:pStyle w:val="BodyText"/>
-              <w:cnfStyle w:val="000000100000" w:firstRow="0" w:lastRow="0" w:firstColumn="0" w:lastColumn="0" w:oddVBand="0" w:evenVBand="0" w:oddHBand="1" w:evenHBand="0" w:firstRowFirstColumn="0" w:firstRowLastColumn="0" w:lastRowFirstColumn="0" w:lastRowLastColumn="0"/>
+              <w:pStyle w:val="Textkrper"/>
+              <w:cnfStyle w:val="000000100000"/>
               <w:rPr>
                 <w:b/>
               </w:rPr>
@@ -3173,7 +3202,21 @@
               <w:rPr>
                 <w:b/>
               </w:rPr>
-              <w:t>End of Elaboration am 10.10.2012</w:t>
+              <w:t xml:space="preserve">End </w:t>
+            </w:r>
+            <w:proofErr w:type="spellStart"/>
+            <w:r>
+              <w:rPr>
+                <w:b/>
+              </w:rPr>
+              <w:t>of</w:t>
+            </w:r>
+            <w:proofErr w:type="spellEnd"/>
+            <w:r>
+              <w:rPr>
+                <w:b/>
+              </w:rPr>
+              <w:t xml:space="preserve"> Elaboration am 10.10.2012</w:t>
             </w:r>
           </w:p>
         </w:tc>
@@ -3183,20 +3226,20 @@
           </w:tcPr>
           <w:p>
             <w:pPr>
-              <w:pStyle w:val="BodyText"/>
-              <w:cnfStyle w:val="000000100000" w:firstRow="0" w:lastRow="0" w:firstColumn="0" w:lastColumn="0" w:oddVBand="0" w:evenVBand="0" w:oddHBand="1" w:evenHBand="0" w:firstRowFirstColumn="0" w:firstRowLastColumn="0" w:lastRowFirstColumn="0" w:lastRowLastColumn="0"/>
+              <w:pStyle w:val="Textkrper"/>
+              <w:cnfStyle w:val="000000100000"/>
             </w:pPr>
           </w:p>
           <w:p>
             <w:pPr>
-              <w:pStyle w:val="BodyText"/>
-              <w:cnfStyle w:val="000000100000" w:firstRow="0" w:lastRow="0" w:firstColumn="0" w:lastColumn="0" w:oddVBand="0" w:evenVBand="0" w:oddHBand="1" w:evenHBand="0" w:firstRowFirstColumn="0" w:firstRowLastColumn="0" w:lastRowFirstColumn="0" w:lastRowLastColumn="0"/>
+              <w:pStyle w:val="Textkrper"/>
+              <w:cnfStyle w:val="000000100000"/>
             </w:pPr>
           </w:p>
           <w:p>
             <w:pPr>
-              <w:pStyle w:val="BodyText"/>
-              <w:cnfStyle w:val="000000100000" w:firstRow="0" w:lastRow="0" w:firstColumn="0" w:lastColumn="0" w:oddVBand="0" w:evenVBand="0" w:oddHBand="1" w:evenHBand="0" w:firstRowFirstColumn="0" w:firstRowLastColumn="0" w:lastRowFirstColumn="0" w:lastRowLastColumn="0"/>
+              <w:pStyle w:val="Textkrper"/>
+              <w:cnfStyle w:val="000000100000"/>
               <w:rPr>
                 <w:b/>
               </w:rPr>
@@ -3213,12 +3256,12 @@
       <w:tr>
         <w:tc>
           <w:tcPr>
-            <w:cnfStyle w:val="001000000000" w:firstRow="0" w:lastRow="0" w:firstColumn="1" w:lastColumn="0" w:oddVBand="0" w:evenVBand="0" w:oddHBand="0" w:evenHBand="0" w:firstRowFirstColumn="0" w:firstRowLastColumn="0" w:lastRowFirstColumn="0" w:lastRowLastColumn="0"/>
+            <w:cnfStyle w:val="001000000000"/>
             <w:tcW w:w="1544" w:type="dxa"/>
           </w:tcPr>
           <w:p>
             <w:pPr>
-              <w:pStyle w:val="BodyText"/>
+              <w:pStyle w:val="Textkrper"/>
               <w:rPr>
                 <w:color w:val="76923C" w:themeColor="accent3" w:themeShade="BF"/>
               </w:rPr>
@@ -3237,8 +3280,8 @@
           </w:tcPr>
           <w:p>
             <w:pPr>
-              <w:pStyle w:val="BodyText"/>
-              <w:cnfStyle w:val="000000000000" w:firstRow="0" w:lastRow="0" w:firstColumn="0" w:lastColumn="0" w:oddVBand="0" w:evenVBand="0" w:oddHBand="0" w:evenHBand="0" w:firstRowFirstColumn="0" w:firstRowLastColumn="0" w:lastRowFirstColumn="0" w:lastRowLastColumn="0"/>
+              <w:pStyle w:val="Textkrper"/>
+              <w:cnfStyle w:val="000000000000"/>
             </w:pPr>
             <w:r>
               <w:t xml:space="preserve">Implementierung </w:t>
@@ -3249,14 +3292,19 @@
           </w:p>
           <w:p>
             <w:pPr>
-              <w:pStyle w:val="BodyText"/>
-              <w:cnfStyle w:val="000000000000" w:firstRow="0" w:lastRow="0" w:firstColumn="0" w:lastColumn="0" w:oddVBand="0" w:evenVBand="0" w:oddHBand="0" w:evenHBand="0" w:firstRowFirstColumn="0" w:firstRowLastColumn="0" w:lastRowFirstColumn="0" w:lastRowLastColumn="0"/>
+              <w:pStyle w:val="Textkrper"/>
+              <w:cnfStyle w:val="000000000000"/>
             </w:pPr>
             <w:r>
               <w:t xml:space="preserve">Konkret: </w:t>
             </w:r>
+            <w:proofErr w:type="spellStart"/>
             <w:r>
-              <w:t xml:space="preserve">Pinch-Zoom </w:t>
+              <w:t>Pinch</w:t>
+            </w:r>
+            <w:proofErr w:type="spellEnd"/>
+            <w:r>
+              <w:t xml:space="preserve">-Zoom </w:t>
             </w:r>
             <w:r>
               <w:t>inkl. Stabilisierung</w:t>
@@ -3269,24 +3317,24 @@
           </w:tcPr>
           <w:p>
             <w:pPr>
-              <w:pStyle w:val="BodyText"/>
-              <w:cnfStyle w:val="000000000000" w:firstRow="0" w:lastRow="0" w:firstColumn="0" w:lastColumn="0" w:oddVBand="0" w:evenVBand="0" w:oddHBand="0" w:evenHBand="0" w:firstRowFirstColumn="0" w:firstRowLastColumn="0" w:lastRowFirstColumn="0" w:lastRowLastColumn="0"/>
+              <w:pStyle w:val="Textkrper"/>
+              <w:cnfStyle w:val="000000000000"/>
             </w:pPr>
           </w:p>
         </w:tc>
       </w:tr>
       <w:tr>
         <w:trPr>
-          <w:cnfStyle w:val="000000100000" w:firstRow="0" w:lastRow="0" w:firstColumn="0" w:lastColumn="0" w:oddVBand="0" w:evenVBand="0" w:oddHBand="1" w:evenHBand="0" w:firstRowFirstColumn="0" w:firstRowLastColumn="0" w:lastRowFirstColumn="0" w:lastRowLastColumn="0"/>
+          <w:cnfStyle w:val="000000100000"/>
         </w:trPr>
         <w:tc>
           <w:tcPr>
-            <w:cnfStyle w:val="001000000000" w:firstRow="0" w:lastRow="0" w:firstColumn="1" w:lastColumn="0" w:oddVBand="0" w:evenVBand="0" w:oddHBand="0" w:evenHBand="0" w:firstRowFirstColumn="0" w:firstRowLastColumn="0" w:lastRowFirstColumn="0" w:lastRowLastColumn="0"/>
+            <w:cnfStyle w:val="001000000000"/>
             <w:tcW w:w="1544" w:type="dxa"/>
           </w:tcPr>
           <w:p>
             <w:pPr>
-              <w:pStyle w:val="BodyText"/>
+              <w:pStyle w:val="Textkrper"/>
               <w:rPr>
                 <w:color w:val="76923C" w:themeColor="accent3" w:themeShade="BF"/>
               </w:rPr>
@@ -3305,8 +3353,8 @@
           </w:tcPr>
           <w:p>
             <w:pPr>
-              <w:pStyle w:val="BodyText"/>
-              <w:cnfStyle w:val="000000100000" w:firstRow="0" w:lastRow="0" w:firstColumn="0" w:lastColumn="0" w:oddVBand="0" w:evenVBand="0" w:oddHBand="1" w:evenHBand="0" w:firstRowFirstColumn="0" w:firstRowLastColumn="0" w:lastRowFirstColumn="0" w:lastRowLastColumn="0"/>
+              <w:pStyle w:val="Textkrper"/>
+              <w:cnfStyle w:val="000000100000"/>
             </w:pPr>
             <w:r>
               <w:t xml:space="preserve">"" </w:t>
@@ -3319,8 +3367,8 @@
           </w:tcPr>
           <w:p>
             <w:pPr>
-              <w:pStyle w:val="BodyText"/>
-              <w:cnfStyle w:val="000000100000" w:firstRow="0" w:lastRow="0" w:firstColumn="0" w:lastColumn="0" w:oddVBand="0" w:evenVBand="0" w:oddHBand="1" w:evenHBand="0" w:firstRowFirstColumn="0" w:firstRowLastColumn="0" w:lastRowFirstColumn="0" w:lastRowLastColumn="0"/>
+              <w:pStyle w:val="Textkrper"/>
+              <w:cnfStyle w:val="000000100000"/>
             </w:pPr>
           </w:p>
         </w:tc>
@@ -3328,12 +3376,12 @@
       <w:tr>
         <w:tc>
           <w:tcPr>
-            <w:cnfStyle w:val="001000000000" w:firstRow="0" w:lastRow="0" w:firstColumn="1" w:lastColumn="0" w:oddVBand="0" w:evenVBand="0" w:oddHBand="0" w:evenHBand="0" w:firstRowFirstColumn="0" w:firstRowLastColumn="0" w:lastRowFirstColumn="0" w:lastRowLastColumn="0"/>
+            <w:cnfStyle w:val="001000000000"/>
             <w:tcW w:w="1544" w:type="dxa"/>
           </w:tcPr>
           <w:p>
             <w:pPr>
-              <w:pStyle w:val="BodyText"/>
+              <w:pStyle w:val="Textkrper"/>
               <w:rPr>
                 <w:color w:val="76923C" w:themeColor="accent3" w:themeShade="BF"/>
               </w:rPr>
@@ -3352,8 +3400,8 @@
           </w:tcPr>
           <w:p>
             <w:pPr>
-              <w:pStyle w:val="BodyText"/>
-              <w:cnfStyle w:val="000000000000" w:firstRow="0" w:lastRow="0" w:firstColumn="0" w:lastColumn="0" w:oddVBand="0" w:evenVBand="0" w:oddHBand="0" w:evenHBand="0" w:firstRowFirstColumn="0" w:firstRowLastColumn="0" w:lastRowFirstColumn="0" w:lastRowLastColumn="0"/>
+              <w:pStyle w:val="Textkrper"/>
+              <w:cnfStyle w:val="000000000000"/>
               <w:rPr>
                 <w:b/>
               </w:rPr>
@@ -3370,11 +3418,19 @@
               </w:rPr>
               <w:t xml:space="preserve"> </w:t>
             </w:r>
+            <w:proofErr w:type="spellStart"/>
             <w:r>
               <w:rPr>
                 <w:b/>
               </w:rPr>
-              <w:t>Pinch-Zoom</w:t>
+              <w:t>Pinch</w:t>
+            </w:r>
+            <w:proofErr w:type="spellEnd"/>
+            <w:r>
+              <w:rPr>
+                <w:b/>
+              </w:rPr>
+              <w:t>-Zoom</w:t>
             </w:r>
             <w:r>
               <w:rPr>
@@ -3402,8 +3458,8 @@
           </w:tcPr>
           <w:p>
             <w:pPr>
-              <w:pStyle w:val="BodyText"/>
-              <w:cnfStyle w:val="000000000000" w:firstRow="0" w:lastRow="0" w:firstColumn="0" w:lastColumn="0" w:oddVBand="0" w:evenVBand="0" w:oddHBand="0" w:evenHBand="0" w:firstRowFirstColumn="0" w:firstRowLastColumn="0" w:lastRowFirstColumn="0" w:lastRowLastColumn="0"/>
+              <w:pStyle w:val="Textkrper"/>
+              <w:cnfStyle w:val="000000000000"/>
               <w:rPr>
                 <w:b/>
               </w:rPr>
@@ -3419,16 +3475,16 @@
       </w:tr>
       <w:tr>
         <w:trPr>
-          <w:cnfStyle w:val="000000100000" w:firstRow="0" w:lastRow="0" w:firstColumn="0" w:lastColumn="0" w:oddVBand="0" w:evenVBand="0" w:oddHBand="1" w:evenHBand="0" w:firstRowFirstColumn="0" w:firstRowLastColumn="0" w:lastRowFirstColumn="0" w:lastRowLastColumn="0"/>
+          <w:cnfStyle w:val="000000100000"/>
         </w:trPr>
         <w:tc>
           <w:tcPr>
-            <w:cnfStyle w:val="001000000000" w:firstRow="0" w:lastRow="0" w:firstColumn="1" w:lastColumn="0" w:oddVBand="0" w:evenVBand="0" w:oddHBand="0" w:evenHBand="0" w:firstRowFirstColumn="0" w:firstRowLastColumn="0" w:lastRowFirstColumn="0" w:lastRowLastColumn="0"/>
+            <w:cnfStyle w:val="001000000000"/>
             <w:tcW w:w="1544" w:type="dxa"/>
           </w:tcPr>
           <w:p>
             <w:pPr>
-              <w:pStyle w:val="BodyText"/>
+              <w:pStyle w:val="Textkrper"/>
               <w:rPr>
                 <w:color w:val="76923C" w:themeColor="accent3" w:themeShade="BF"/>
               </w:rPr>
@@ -3447,8 +3503,8 @@
           </w:tcPr>
           <w:p>
             <w:pPr>
-              <w:pStyle w:val="BodyText"/>
-              <w:cnfStyle w:val="000000100000" w:firstRow="0" w:lastRow="0" w:firstColumn="0" w:lastColumn="0" w:oddVBand="0" w:evenVBand="0" w:oddHBand="1" w:evenHBand="0" w:firstRowFirstColumn="0" w:firstRowLastColumn="0" w:lastRowFirstColumn="0" w:lastRowLastColumn="0"/>
+              <w:pStyle w:val="Textkrper"/>
+              <w:cnfStyle w:val="000000100000"/>
             </w:pPr>
             <w:r>
               <w:t xml:space="preserve">Implementierung </w:t>
@@ -3459,12 +3515,12 @@
           </w:p>
           <w:p>
             <w:pPr>
-              <w:pStyle w:val="BodyText"/>
+              <w:pStyle w:val="Textkrper"/>
               <w:numPr>
                 <w:ilvl w:val="0"/>
                 <w:numId w:val="6"/>
               </w:numPr>
-              <w:cnfStyle w:val="000000100000" w:firstRow="0" w:lastRow="0" w:firstColumn="0" w:lastColumn="0" w:oddVBand="0" w:evenVBand="0" w:oddHBand="1" w:evenHBand="0" w:firstRowFirstColumn="0" w:firstRowLastColumn="0" w:lastRowFirstColumn="0" w:lastRowLastColumn="0"/>
+              <w:cnfStyle w:val="000000100000"/>
             </w:pPr>
             <w:r>
               <w:t>Blättern</w:t>
@@ -3472,12 +3528,12 @@
           </w:p>
           <w:p>
             <w:pPr>
-              <w:pStyle w:val="BodyText"/>
+              <w:pStyle w:val="Textkrper"/>
               <w:numPr>
                 <w:ilvl w:val="0"/>
                 <w:numId w:val="6"/>
               </w:numPr>
-              <w:cnfStyle w:val="000000100000" w:firstRow="0" w:lastRow="0" w:firstColumn="0" w:lastColumn="0" w:oddVBand="0" w:evenVBand="0" w:oddHBand="1" w:evenHBand="0" w:firstRowFirstColumn="0" w:firstRowLastColumn="0" w:lastRowFirstColumn="0" w:lastRowLastColumn="0"/>
+              <w:cnfStyle w:val="000000100000"/>
             </w:pPr>
             <w:r>
               <w:t>Anmelden</w:t>
@@ -3485,12 +3541,12 @@
           </w:p>
           <w:p>
             <w:pPr>
-              <w:pStyle w:val="BodyText"/>
+              <w:pStyle w:val="Textkrper"/>
               <w:numPr>
                 <w:ilvl w:val="0"/>
                 <w:numId w:val="6"/>
               </w:numPr>
-              <w:cnfStyle w:val="000000100000" w:firstRow="0" w:lastRow="0" w:firstColumn="0" w:lastColumn="0" w:oddVBand="0" w:evenVBand="0" w:oddHBand="1" w:evenHBand="0" w:firstRowFirstColumn="0" w:firstRowLastColumn="0" w:lastRowFirstColumn="0" w:lastRowLastColumn="0"/>
+              <w:cnfStyle w:val="000000100000"/>
             </w:pPr>
             <w:r>
               <w:t>Auswahlgesten</w:t>
@@ -3503,8 +3559,8 @@
           </w:tcPr>
           <w:p>
             <w:pPr>
-              <w:pStyle w:val="BodyText"/>
-              <w:cnfStyle w:val="000000100000" w:firstRow="0" w:lastRow="0" w:firstColumn="0" w:lastColumn="0" w:oddVBand="0" w:evenVBand="0" w:oddHBand="1" w:evenHBand="0" w:firstRowFirstColumn="0" w:firstRowLastColumn="0" w:lastRowFirstColumn="0" w:lastRowLastColumn="0"/>
+              <w:pStyle w:val="Textkrper"/>
+              <w:cnfStyle w:val="000000100000"/>
             </w:pPr>
           </w:p>
         </w:tc>
@@ -3512,12 +3568,12 @@
       <w:tr>
         <w:tc>
           <w:tcPr>
-            <w:cnfStyle w:val="001000000000" w:firstRow="0" w:lastRow="0" w:firstColumn="1" w:lastColumn="0" w:oddVBand="0" w:evenVBand="0" w:oddHBand="0" w:evenHBand="0" w:firstRowFirstColumn="0" w:firstRowLastColumn="0" w:lastRowFirstColumn="0" w:lastRowLastColumn="0"/>
+            <w:cnfStyle w:val="001000000000"/>
             <w:tcW w:w="1544" w:type="dxa"/>
           </w:tcPr>
           <w:p>
             <w:pPr>
-              <w:pStyle w:val="BodyText"/>
+              <w:pStyle w:val="Textkrper"/>
               <w:rPr>
                 <w:color w:val="76923C" w:themeColor="accent3" w:themeShade="BF"/>
               </w:rPr>
@@ -3536,8 +3592,8 @@
           </w:tcPr>
           <w:p>
             <w:pPr>
-              <w:pStyle w:val="BodyText"/>
-              <w:cnfStyle w:val="000000000000" w:firstRow="0" w:lastRow="0" w:firstColumn="0" w:lastColumn="0" w:oddVBand="0" w:evenVBand="0" w:oddHBand="0" w:evenHBand="0" w:firstRowFirstColumn="0" w:firstRowLastColumn="0" w:lastRowFirstColumn="0" w:lastRowLastColumn="0"/>
+              <w:pStyle w:val="Textkrper"/>
+              <w:cnfStyle w:val="000000000000"/>
             </w:pPr>
             <w:r>
               <w:t xml:space="preserve">"" </w:t>
@@ -3550,8 +3606,8 @@
           </w:tcPr>
           <w:p>
             <w:pPr>
-              <w:pStyle w:val="BodyText"/>
-              <w:cnfStyle w:val="000000000000" w:firstRow="0" w:lastRow="0" w:firstColumn="0" w:lastColumn="0" w:oddVBand="0" w:evenVBand="0" w:oddHBand="0" w:evenHBand="0" w:firstRowFirstColumn="0" w:firstRowLastColumn="0" w:lastRowFirstColumn="0" w:lastRowLastColumn="0"/>
+              <w:pStyle w:val="Textkrper"/>
+              <w:cnfStyle w:val="000000000000"/>
               <w:rPr>
                 <w:b/>
               </w:rPr>
@@ -3561,16 +3617,16 @@
       </w:tr>
       <w:tr>
         <w:trPr>
-          <w:cnfStyle w:val="000000100000" w:firstRow="0" w:lastRow="0" w:firstColumn="0" w:lastColumn="0" w:oddVBand="0" w:evenVBand="0" w:oddHBand="1" w:evenHBand="0" w:firstRowFirstColumn="0" w:firstRowLastColumn="0" w:lastRowFirstColumn="0" w:lastRowLastColumn="0"/>
+          <w:cnfStyle w:val="000000100000"/>
         </w:trPr>
         <w:tc>
           <w:tcPr>
-            <w:cnfStyle w:val="001000000000" w:firstRow="0" w:lastRow="0" w:firstColumn="1" w:lastColumn="0" w:oddVBand="0" w:evenVBand="0" w:oddHBand="0" w:evenHBand="0" w:firstRowFirstColumn="0" w:firstRowLastColumn="0" w:lastRowFirstColumn="0" w:lastRowLastColumn="0"/>
+            <w:cnfStyle w:val="001000000000"/>
             <w:tcW w:w="1544" w:type="dxa"/>
           </w:tcPr>
           <w:p>
             <w:pPr>
-              <w:pStyle w:val="BodyText"/>
+              <w:pStyle w:val="Textkrper"/>
               <w:rPr>
                 <w:color w:val="76923C" w:themeColor="accent3" w:themeShade="BF"/>
               </w:rPr>
@@ -3589,8 +3645,8 @@
           </w:tcPr>
           <w:p>
             <w:pPr>
-              <w:pStyle w:val="BodyText"/>
-              <w:cnfStyle w:val="000000100000" w:firstRow="0" w:lastRow="0" w:firstColumn="0" w:lastColumn="0" w:oddVBand="0" w:evenVBand="0" w:oddHBand="1" w:evenHBand="0" w:firstRowFirstColumn="0" w:firstRowLastColumn="0" w:lastRowFirstColumn="0" w:lastRowLastColumn="0"/>
+              <w:pStyle w:val="Textkrper"/>
+              <w:cnfStyle w:val="000000100000"/>
             </w:pPr>
             <w:r>
               <w:t xml:space="preserve">Zeit für Verbesserungen oder </w:t>
@@ -3603,12 +3659,12 @@
           </w:p>
           <w:p>
             <w:pPr>
-              <w:pStyle w:val="BodyText"/>
+              <w:pStyle w:val="Textkrper"/>
               <w:numPr>
                 <w:ilvl w:val="0"/>
                 <w:numId w:val="7"/>
               </w:numPr>
-              <w:cnfStyle w:val="000000100000" w:firstRow="0" w:lastRow="0" w:firstColumn="0" w:lastColumn="0" w:oddVBand="0" w:evenVBand="0" w:oddHBand="1" w:evenHBand="0" w:firstRowFirstColumn="0" w:firstRowLastColumn="0" w:lastRowFirstColumn="0" w:lastRowLastColumn="0"/>
+              <w:cnfStyle w:val="000000100000"/>
             </w:pPr>
             <w:r>
               <w:t>Scrollen</w:t>
@@ -3616,15 +3672,28 @@
           </w:p>
           <w:p>
             <w:pPr>
-              <w:pStyle w:val="BodyText"/>
+              <w:pStyle w:val="Textkrper"/>
               <w:numPr>
                 <w:ilvl w:val="0"/>
                 <w:numId w:val="7"/>
               </w:numPr>
-              <w:cnfStyle w:val="000000100000" w:firstRow="0" w:lastRow="0" w:firstColumn="0" w:lastColumn="0" w:oddVBand="0" w:evenVBand="0" w:oddHBand="1" w:evenHBand="0" w:firstRowFirstColumn="0" w:firstRowLastColumn="0" w:lastRowFirstColumn="0" w:lastRowLastColumn="0"/>
+              <w:cnfStyle w:val="000000100000"/>
             </w:pPr>
             <w:r>
               <w:t>Cursor</w:t>
+            </w:r>
+          </w:p>
+          <w:p>
+            <w:pPr>
+              <w:pStyle w:val="Textkrper"/>
+              <w:numPr>
+                <w:ilvl w:val="0"/>
+                <w:numId w:val="7"/>
+              </w:numPr>
+              <w:cnfStyle w:val="000000100000"/>
+            </w:pPr>
+            <w:r>
+              <w:t>Auswahl</w:t>
             </w:r>
           </w:p>
         </w:tc>
@@ -3634,8 +3703,8 @@
           </w:tcPr>
           <w:p>
             <w:pPr>
-              <w:pStyle w:val="BodyText"/>
-              <w:cnfStyle w:val="000000100000" w:firstRow="0" w:lastRow="0" w:firstColumn="0" w:lastColumn="0" w:oddVBand="0" w:evenVBand="0" w:oddHBand="1" w:evenHBand="0" w:firstRowFirstColumn="0" w:firstRowLastColumn="0" w:lastRowFirstColumn="0" w:lastRowLastColumn="0"/>
+              <w:pStyle w:val="Textkrper"/>
+              <w:cnfStyle w:val="000000100000"/>
             </w:pPr>
           </w:p>
         </w:tc>
@@ -3643,12 +3712,12 @@
       <w:tr>
         <w:tc>
           <w:tcPr>
-            <w:cnfStyle w:val="001000000000" w:firstRow="0" w:lastRow="0" w:firstColumn="1" w:lastColumn="0" w:oddVBand="0" w:evenVBand="0" w:oddHBand="0" w:evenHBand="0" w:firstRowFirstColumn="0" w:firstRowLastColumn="0" w:lastRowFirstColumn="0" w:lastRowLastColumn="0"/>
+            <w:cnfStyle w:val="001000000000"/>
             <w:tcW w:w="1544" w:type="dxa"/>
           </w:tcPr>
           <w:p>
             <w:pPr>
-              <w:pStyle w:val="BodyText"/>
+              <w:pStyle w:val="Textkrper"/>
               <w:rPr>
                 <w:color w:val="76923C" w:themeColor="accent3" w:themeShade="BF"/>
               </w:rPr>
@@ -3667,8 +3736,8 @@
           </w:tcPr>
           <w:p>
             <w:pPr>
-              <w:pStyle w:val="BodyText"/>
-              <w:cnfStyle w:val="000000000000" w:firstRow="0" w:lastRow="0" w:firstColumn="0" w:lastColumn="0" w:oddVBand="0" w:evenVBand="0" w:oddHBand="0" w:evenHBand="0" w:firstRowFirstColumn="0" w:firstRowLastColumn="0" w:lastRowFirstColumn="0" w:lastRowLastColumn="0"/>
+              <w:pStyle w:val="Textkrper"/>
+              <w:cnfStyle w:val="000000000000"/>
             </w:pPr>
             <w:r>
               <w:t>""</w:t>
@@ -3681,24 +3750,24 @@
           </w:tcPr>
           <w:p>
             <w:pPr>
-              <w:pStyle w:val="BodyText"/>
-              <w:cnfStyle w:val="000000000000" w:firstRow="0" w:lastRow="0" w:firstColumn="0" w:lastColumn="0" w:oddVBand="0" w:evenVBand="0" w:oddHBand="0" w:evenHBand="0" w:firstRowFirstColumn="0" w:firstRowLastColumn="0" w:lastRowFirstColumn="0" w:lastRowLastColumn="0"/>
+              <w:pStyle w:val="Textkrper"/>
+              <w:cnfStyle w:val="000000000000"/>
             </w:pPr>
           </w:p>
         </w:tc>
       </w:tr>
       <w:tr>
         <w:trPr>
-          <w:cnfStyle w:val="000000100000" w:firstRow="0" w:lastRow="0" w:firstColumn="0" w:lastColumn="0" w:oddVBand="0" w:evenVBand="0" w:oddHBand="1" w:evenHBand="0" w:firstRowFirstColumn="0" w:firstRowLastColumn="0" w:lastRowFirstColumn="0" w:lastRowLastColumn="0"/>
+          <w:cnfStyle w:val="000000100000"/>
         </w:trPr>
         <w:tc>
           <w:tcPr>
-            <w:cnfStyle w:val="001000000000" w:firstRow="0" w:lastRow="0" w:firstColumn="1" w:lastColumn="0" w:oddVBand="0" w:evenVBand="0" w:oddHBand="0" w:evenHBand="0" w:firstRowFirstColumn="0" w:firstRowLastColumn="0" w:lastRowFirstColumn="0" w:lastRowLastColumn="0"/>
+            <w:cnfStyle w:val="001000000000"/>
             <w:tcW w:w="1544" w:type="dxa"/>
           </w:tcPr>
           <w:p>
             <w:pPr>
-              <w:pStyle w:val="BodyText"/>
+              <w:pStyle w:val="Textkrper"/>
               <w:rPr>
                 <w:color w:val="76923C" w:themeColor="accent3" w:themeShade="BF"/>
               </w:rPr>
@@ -3717,8 +3786,8 @@
           </w:tcPr>
           <w:p>
             <w:pPr>
-              <w:pStyle w:val="BodyText"/>
-              <w:cnfStyle w:val="000000100000" w:firstRow="0" w:lastRow="0" w:firstColumn="0" w:lastColumn="0" w:oddVBand="0" w:evenVBand="0" w:oddHBand="1" w:evenHBand="0" w:firstRowFirstColumn="0" w:firstRowLastColumn="0" w:lastRowFirstColumn="0" w:lastRowLastColumn="0"/>
+              <w:pStyle w:val="Textkrper"/>
+              <w:cnfStyle w:val="000000100000"/>
             </w:pPr>
             <w:r>
               <w:t>""</w:t>
@@ -3731,8 +3800,8 @@
           </w:tcPr>
           <w:p>
             <w:pPr>
-              <w:pStyle w:val="BodyText"/>
-              <w:cnfStyle w:val="000000100000" w:firstRow="0" w:lastRow="0" w:firstColumn="0" w:lastColumn="0" w:oddVBand="0" w:evenVBand="0" w:oddHBand="1" w:evenHBand="0" w:firstRowFirstColumn="0" w:firstRowLastColumn="0" w:lastRowFirstColumn="0" w:lastRowLastColumn="0"/>
+              <w:pStyle w:val="Textkrper"/>
+              <w:cnfStyle w:val="000000100000"/>
             </w:pPr>
           </w:p>
         </w:tc>
@@ -3740,12 +3809,12 @@
       <w:tr>
         <w:tc>
           <w:tcPr>
-            <w:cnfStyle w:val="001000000000" w:firstRow="0" w:lastRow="0" w:firstColumn="1" w:lastColumn="0" w:oddVBand="0" w:evenVBand="0" w:oddHBand="0" w:evenHBand="0" w:firstRowFirstColumn="0" w:firstRowLastColumn="0" w:lastRowFirstColumn="0" w:lastRowLastColumn="0"/>
+            <w:cnfStyle w:val="001000000000"/>
             <w:tcW w:w="1544" w:type="dxa"/>
           </w:tcPr>
           <w:p>
             <w:pPr>
-              <w:pStyle w:val="BodyText"/>
+              <w:pStyle w:val="Textkrper"/>
               <w:rPr>
                 <w:color w:val="7030A0"/>
               </w:rPr>
@@ -3764,8 +3833,8 @@
           </w:tcPr>
           <w:p>
             <w:pPr>
-              <w:pStyle w:val="BodyText"/>
-              <w:cnfStyle w:val="000000000000" w:firstRow="0" w:lastRow="0" w:firstColumn="0" w:lastColumn="0" w:oddVBand="0" w:evenVBand="0" w:oddHBand="0" w:evenHBand="0" w:firstRowFirstColumn="0" w:firstRowLastColumn="0" w:lastRowFirstColumn="0" w:lastRowLastColumn="0"/>
+              <w:pStyle w:val="Textkrper"/>
+              <w:cnfStyle w:val="000000000000"/>
             </w:pPr>
             <w:r>
               <w:t>""</w:t>
@@ -3793,8 +3862,8 @@
           </w:tcPr>
           <w:p>
             <w:pPr>
-              <w:pStyle w:val="BodyText"/>
-              <w:cnfStyle w:val="000000000000" w:firstRow="0" w:lastRow="0" w:firstColumn="0" w:lastColumn="0" w:oddVBand="0" w:evenVBand="0" w:oddHBand="0" w:evenHBand="0" w:firstRowFirstColumn="0" w:firstRowLastColumn="0" w:lastRowFirstColumn="0" w:lastRowLastColumn="0"/>
+              <w:pStyle w:val="Textkrper"/>
+              <w:cnfStyle w:val="000000000000"/>
               <w:rPr>
                 <w:b/>
               </w:rPr>
@@ -3810,16 +3879,16 @@
       </w:tr>
       <w:tr>
         <w:trPr>
-          <w:cnfStyle w:val="000000100000" w:firstRow="0" w:lastRow="0" w:firstColumn="0" w:lastColumn="0" w:oddVBand="0" w:evenVBand="0" w:oddHBand="1" w:evenHBand="0" w:firstRowFirstColumn="0" w:firstRowLastColumn="0" w:lastRowFirstColumn="0" w:lastRowLastColumn="0"/>
+          <w:cnfStyle w:val="000000100000"/>
         </w:trPr>
         <w:tc>
           <w:tcPr>
-            <w:cnfStyle w:val="001000000000" w:firstRow="0" w:lastRow="0" w:firstColumn="1" w:lastColumn="0" w:oddVBand="0" w:evenVBand="0" w:oddHBand="0" w:evenHBand="0" w:firstRowFirstColumn="0" w:firstRowLastColumn="0" w:lastRowFirstColumn="0" w:lastRowLastColumn="0"/>
+            <w:cnfStyle w:val="001000000000"/>
             <w:tcW w:w="1544" w:type="dxa"/>
           </w:tcPr>
           <w:p>
             <w:pPr>
-              <w:pStyle w:val="BodyText"/>
+              <w:pStyle w:val="Textkrper"/>
               <w:rPr>
                 <w:color w:val="7030A0"/>
               </w:rPr>
@@ -3838,8 +3907,8 @@
           </w:tcPr>
           <w:p>
             <w:pPr>
-              <w:pStyle w:val="BodyText"/>
-              <w:cnfStyle w:val="000000100000" w:firstRow="0" w:lastRow="0" w:firstColumn="0" w:lastColumn="0" w:oddVBand="0" w:evenVBand="0" w:oddHBand="1" w:evenHBand="0" w:firstRowFirstColumn="0" w:firstRowLastColumn="0" w:lastRowFirstColumn="0" w:lastRowLastColumn="0"/>
+              <w:pStyle w:val="Textkrper"/>
+              <w:cnfStyle w:val="000000100000"/>
             </w:pPr>
             <w:r>
               <w:t>Technische Grenzwertanalyse &amp; -bericht</w:t>
@@ -3847,8 +3916,8 @@
           </w:p>
           <w:p>
             <w:pPr>
-              <w:pStyle w:val="BodyText"/>
-              <w:cnfStyle w:val="000000100000" w:firstRow="0" w:lastRow="0" w:firstColumn="0" w:lastColumn="0" w:oddVBand="0" w:evenVBand="0" w:oddHBand="1" w:evenHBand="0" w:firstRowFirstColumn="0" w:firstRowLastColumn="0" w:lastRowFirstColumn="0" w:lastRowLastColumn="0"/>
+              <w:pStyle w:val="Textkrper"/>
+              <w:cnfStyle w:val="000000100000"/>
               <w:rPr>
                 <w:b/>
               </w:rPr>
@@ -3857,8 +3926,16 @@
               <w:rPr>
                 <w:b/>
               </w:rPr>
-              <w:t>Dokumente finalisiert</w:t>
+              <w:t xml:space="preserve">Dokumente </w:t>
             </w:r>
+            <w:proofErr w:type="spellStart"/>
+            <w:r>
+              <w:rPr>
+                <w:b/>
+              </w:rPr>
+              <w:t>finalisiert</w:t>
+            </w:r>
+            <w:proofErr w:type="spellEnd"/>
           </w:p>
         </w:tc>
         <w:tc>
@@ -3867,14 +3944,14 @@
           </w:tcPr>
           <w:p>
             <w:pPr>
-              <w:pStyle w:val="BodyText"/>
-              <w:cnfStyle w:val="000000100000" w:firstRow="0" w:lastRow="0" w:firstColumn="0" w:lastColumn="0" w:oddVBand="0" w:evenVBand="0" w:oddHBand="1" w:evenHBand="0" w:firstRowFirstColumn="0" w:firstRowLastColumn="0" w:lastRowFirstColumn="0" w:lastRowLastColumn="0"/>
+              <w:pStyle w:val="Textkrper"/>
+              <w:cnfStyle w:val="000000100000"/>
             </w:pPr>
           </w:p>
           <w:p>
             <w:pPr>
-              <w:pStyle w:val="BodyText"/>
-              <w:cnfStyle w:val="000000100000" w:firstRow="0" w:lastRow="0" w:firstColumn="0" w:lastColumn="0" w:oddVBand="0" w:evenVBand="0" w:oddHBand="1" w:evenHBand="0" w:firstRowFirstColumn="0" w:firstRowLastColumn="0" w:lastRowFirstColumn="0" w:lastRowLastColumn="0"/>
+              <w:pStyle w:val="Textkrper"/>
+              <w:cnfStyle w:val="000000100000"/>
               <w:rPr>
                 <w:b/>
               </w:rPr>
@@ -3891,12 +3968,12 @@
       <w:tr>
         <w:tc>
           <w:tcPr>
-            <w:cnfStyle w:val="001000000000" w:firstRow="0" w:lastRow="0" w:firstColumn="1" w:lastColumn="0" w:oddVBand="0" w:evenVBand="0" w:oddHBand="0" w:evenHBand="0" w:firstRowFirstColumn="0" w:firstRowLastColumn="0" w:lastRowFirstColumn="0" w:lastRowLastColumn="0"/>
+            <w:cnfStyle w:val="001000000000"/>
             <w:tcW w:w="1544" w:type="dxa"/>
           </w:tcPr>
           <w:p>
             <w:pPr>
-              <w:pStyle w:val="BodyText"/>
+              <w:pStyle w:val="Textkrper"/>
             </w:pPr>
             <w:r>
               <w:t>W14 (21.12.)</w:t>
@@ -3909,8 +3986,8 @@
           </w:tcPr>
           <w:p>
             <w:pPr>
-              <w:pStyle w:val="BodyText"/>
-              <w:cnfStyle w:val="000000000000" w:firstRow="0" w:lastRow="0" w:firstColumn="0" w:lastColumn="0" w:oddVBand="0" w:evenVBand="0" w:oddHBand="0" w:evenHBand="0" w:firstRowFirstColumn="0" w:firstRowLastColumn="0" w:lastRowFirstColumn="0" w:lastRowLastColumn="0"/>
+              <w:pStyle w:val="Textkrper"/>
+              <w:cnfStyle w:val="000000000000"/>
             </w:pPr>
             <w:r>
               <w:t>Präsentation bei M&amp;F</w:t>
@@ -3923,8 +4000,8 @@
           </w:tcPr>
           <w:p>
             <w:pPr>
-              <w:pStyle w:val="BodyText"/>
-              <w:cnfStyle w:val="000000000000" w:firstRow="0" w:lastRow="0" w:firstColumn="0" w:lastColumn="0" w:oddVBand="0" w:evenVBand="0" w:oddHBand="0" w:evenHBand="0" w:firstRowFirstColumn="0" w:firstRowLastColumn="0" w:lastRowFirstColumn="0" w:lastRowLastColumn="0"/>
+              <w:pStyle w:val="Textkrper"/>
+              <w:cnfStyle w:val="000000000000"/>
             </w:pPr>
           </w:p>
         </w:tc>
@@ -3932,7 +4009,7 @@
     </w:tbl>
     <w:p>
       <w:pPr>
-        <w:pStyle w:val="BodyText"/>
+        <w:pStyle w:val="Textkrper"/>
       </w:pPr>
       <w:r>
         <w:t xml:space="preserve">Farben: </w:t>
@@ -3964,7 +4041,7 @@
     </w:p>
     <w:p>
       <w:pPr>
-        <w:pStyle w:val="BodyText"/>
+        <w:pStyle w:val="Textkrper"/>
       </w:pPr>
       <w:r>
         <w:t xml:space="preserve">*Machbarkeitsgrad: Entwicklungsstand, an welchem klar ist, dass </w:t>
@@ -3989,7 +4066,7 @@
     </w:p>
     <w:p>
       <w:pPr>
-        <w:pStyle w:val="Heading1"/>
+        <w:pStyle w:val="berschrift1"/>
       </w:pPr>
       <w:r>
         <w:lastRenderedPageBreak/>
@@ -3999,7 +4076,7 @@
     </w:p>
     <w:p>
       <w:pPr>
-        <w:pStyle w:val="BodyText"/>
+        <w:pStyle w:val="Textkrper"/>
       </w:pPr>
       <w:r>
         <w:t>Im Folgenden werden die zu erledigenden Aufgaben in chronologischer Reihenfolge kurz beschrieben.</w:t>
@@ -4007,7 +4084,7 @@
     </w:p>
     <w:p>
       <w:pPr>
-        <w:pStyle w:val="Heading2"/>
+        <w:pStyle w:val="berschrift2"/>
       </w:pPr>
       <w:bookmarkStart w:id="32" w:name="_Toc336870231"/>
       <w:r>
@@ -4017,7 +4094,7 @@
     </w:p>
     <w:p>
       <w:pPr>
-        <w:pStyle w:val="BodyText"/>
+        <w:pStyle w:val="Textkrper"/>
       </w:pPr>
       <w:r>
         <w:t xml:space="preserve">Es ist zu untersuchen, was für </w:t>
@@ -4029,7 +4106,15 @@
         <w:t xml:space="preserve"> </w:t>
       </w:r>
       <w:r>
-        <w:t xml:space="preserve">für Gestenerkennung </w:t>
+        <w:t xml:space="preserve">für </w:t>
+      </w:r>
+      <w:proofErr w:type="spellStart"/>
+      <w:r>
+        <w:t>Gestenerkennung</w:t>
+      </w:r>
+      <w:proofErr w:type="spellEnd"/>
+      <w:r>
+        <w:t xml:space="preserve"> </w:t>
       </w:r>
       <w:r>
         <w:t xml:space="preserve">es </w:t>
@@ -4055,6 +4140,7 @@
       <w:r>
         <w:t xml:space="preserve"> (z.B. </w:t>
       </w:r>
+      <w:proofErr w:type="spellStart"/>
       <w:r>
         <w:rPr>
           <w:i/>
@@ -4073,6 +4159,7 @@
         </w:rPr>
         <w:t>Gun</w:t>
       </w:r>
+      <w:proofErr w:type="spellEnd"/>
       <w:r>
         <w:t>)</w:t>
       </w:r>
@@ -4089,13 +4176,29 @@
         <w:rPr>
           <w:i/>
         </w:rPr>
-        <w:t>The Leap</w:t>
-      </w:r>
+        <w:t xml:space="preserve">The </w:t>
+      </w:r>
+      <w:proofErr w:type="spellStart"/>
+      <w:r>
+        <w:rPr>
+          <w:i/>
+        </w:rPr>
+        <w:t>Leap</w:t>
+      </w:r>
+      <w:proofErr w:type="spellEnd"/>
       <w:r>
         <w:t>)</w:t>
       </w:r>
       <w:r>
-        <w:t xml:space="preserve">. Eventuell sind OpenSource-Projekte hilfreich für </w:t>
+        <w:t xml:space="preserve">. Eventuell sind </w:t>
+      </w:r>
+      <w:proofErr w:type="spellStart"/>
+      <w:r>
+        <w:t>OpenSource</w:t>
+      </w:r>
+      <w:proofErr w:type="spellEnd"/>
+      <w:r>
+        <w:t xml:space="preserve">-Projekte hilfreich für </w:t>
       </w:r>
       <w:r>
         <w:t>unsere</w:t>
@@ -4133,7 +4236,7 @@
     </w:p>
     <w:p>
       <w:pPr>
-        <w:pStyle w:val="Heading2"/>
+        <w:pStyle w:val="berschrift2"/>
       </w:pPr>
       <w:bookmarkStart w:id="33" w:name="_Toc336870232"/>
       <w:r>
@@ -4143,7 +4246,7 @@
     </w:p>
     <w:p>
       <w:pPr>
-        <w:pStyle w:val="BodyText"/>
+        <w:pStyle w:val="Textkrper"/>
       </w:pPr>
       <w:r>
         <w:t>Es gibt diverse Bedienmechanismen für schon existierende Geräte. Wir werden diese Verfahren mit den Anforderungen von M&amp;F vergleichen und  ev. an die Zielplattform Kinect anpassen.</w:t>
@@ -4151,7 +4254,7 @@
     </w:p>
     <w:p>
       <w:pPr>
-        <w:pStyle w:val="Heading2"/>
+        <w:pStyle w:val="berschrift2"/>
       </w:pPr>
       <w:bookmarkStart w:id="34" w:name="_Toc336870233"/>
       <w:r>
@@ -4159,12 +4262,17 @@
       </w:r>
       <w:bookmarkEnd w:id="34"/>
       <w:r>
-        <w:t>der Gestenabhängikeiten</w:t>
-      </w:r>
-    </w:p>
-    <w:p>
-      <w:pPr>
-        <w:pStyle w:val="BodyText"/>
+        <w:t xml:space="preserve">der </w:t>
+      </w:r>
+      <w:proofErr w:type="spellStart"/>
+      <w:r>
+        <w:t>Gestenabhängikeiten</w:t>
+      </w:r>
+      <w:proofErr w:type="spellEnd"/>
+    </w:p>
+    <w:p>
+      <w:pPr>
+        <w:pStyle w:val="Textkrper"/>
       </w:pPr>
       <w:r>
         <w:t>Es wird evaluiert, in welcher Reihenfolge die verfügbaren Bedienkonzepte</w:t>
@@ -4187,7 +4295,7 @@
     </w:p>
     <w:p>
       <w:pPr>
-        <w:pStyle w:val="Heading2"/>
+        <w:pStyle w:val="berschrift2"/>
       </w:pPr>
       <w:r>
         <w:t>Implementierung Standardmodus</w:t>
@@ -4195,7 +4303,7 @@
     </w:p>
     <w:p>
       <w:pPr>
-        <w:pStyle w:val="BodyText"/>
+        <w:pStyle w:val="Textkrper"/>
       </w:pPr>
       <w:r>
         <w:t xml:space="preserve">Wir haben uns entschieden, zwei Modi zu entwickeln. Den </w:t>
@@ -4224,11 +4332,19 @@
       <w:r>
         <w:t xml:space="preserve">Begonnen wird die Implementierung mit dem </w:t>
       </w:r>
+      <w:proofErr w:type="spellStart"/>
       <w:r>
         <w:rPr>
           <w:i/>
         </w:rPr>
-        <w:t>Pinch-Zoom</w:t>
+        <w:t>Pinch</w:t>
+      </w:r>
+      <w:proofErr w:type="spellEnd"/>
+      <w:r>
+        <w:rPr>
+          <w:i/>
+        </w:rPr>
+        <w:t>-Zoom</w:t>
       </w:r>
       <w:r>
         <w:t xml:space="preserve"> aus dem </w:t>
@@ -4257,24 +4373,37 @@
     </w:p>
     <w:p>
       <w:pPr>
-        <w:pStyle w:val="Heading3"/>
-      </w:pPr>
-      <w:r>
-        <w:t>Pinch-Zoom</w:t>
-      </w:r>
-    </w:p>
-    <w:p>
-      <w:pPr>
-        <w:pStyle w:val="BodyText"/>
+        <w:pStyle w:val="berschrift3"/>
+      </w:pPr>
+      <w:proofErr w:type="spellStart"/>
+      <w:r>
+        <w:t>Pinch</w:t>
+      </w:r>
+      <w:proofErr w:type="spellEnd"/>
+      <w:r>
+        <w:t>-Zoom</w:t>
+      </w:r>
+    </w:p>
+    <w:p>
+      <w:pPr>
+        <w:pStyle w:val="Textkrper"/>
       </w:pPr>
       <w:r>
         <w:t xml:space="preserve">Der </w:t>
       </w:r>
+      <w:proofErr w:type="spellStart"/>
       <w:r>
         <w:rPr>
           <w:i/>
         </w:rPr>
-        <w:t>Pinch-Zoom</w:t>
+        <w:t>Pinch</w:t>
+      </w:r>
+      <w:proofErr w:type="spellEnd"/>
+      <w:r>
+        <w:rPr>
+          <w:i/>
+        </w:rPr>
+        <w:t>-Zoom</w:t>
       </w:r>
       <w:r>
         <w:t xml:space="preserve"> ist die aufwendigste Geste des </w:t>
@@ -4294,14 +4423,30 @@
       <w:r>
         <w:t xml:space="preserve">spricht so den grössten Lernerfolg für die Implementierung der anderen. Der </w:t>
       </w:r>
+      <w:proofErr w:type="spellStart"/>
       <w:r>
         <w:rPr>
           <w:i/>
         </w:rPr>
-        <w:t>Pinch-Zoom</w:t>
-      </w:r>
-      <w:r>
-        <w:t xml:space="preserve"> wird, wie die anderen Gesten auch, nur bis zu dem Grad entwickelt, wo klar ist, ob die Komplettierung machbar ist. So kann der Fokus weiter auf  a</w:t>
+        <w:t>Pinch</w:t>
+      </w:r>
+      <w:proofErr w:type="spellEnd"/>
+      <w:r>
+        <w:rPr>
+          <w:i/>
+        </w:rPr>
+        <w:t>-Zoom</w:t>
+      </w:r>
+      <w:r>
+        <w:t xml:space="preserve"> wird, wie die anderen Gesten auch, nur bis zu dem Grad entwickelt, wo klar </w:t>
+      </w:r>
+      <w:proofErr w:type="gramStart"/>
+      <w:r>
+        <w:t>ist</w:t>
+      </w:r>
+      <w:proofErr w:type="gramEnd"/>
+      <w:r>
+        <w:t>, ob die Komplettierung machbar ist. So kann der Fokus weiter auf  a</w:t>
       </w:r>
       <w:r>
         <w:t>n</w:t>
@@ -4312,7 +4457,7 @@
     </w:p>
     <w:p>
       <w:pPr>
-        <w:pStyle w:val="Heading3"/>
+        <w:pStyle w:val="berschrift3"/>
       </w:pPr>
       <w:r>
         <w:t>Blättern</w:t>
@@ -4320,7 +4465,7 @@
     </w:p>
     <w:p>
       <w:pPr>
-        <w:pStyle w:val="BodyText"/>
+        <w:pStyle w:val="Textkrper"/>
       </w:pPr>
       <w:r>
         <w:t xml:space="preserve">Die Geste </w:t>
@@ -4346,11 +4491,19 @@
       <w:r>
         <w:t xml:space="preserve"> Deshalb wird diese Funktion als zweites implementiert. Wir rechnen damit, viele Erfahrungen aus der Umsetzung des </w:t>
       </w:r>
+      <w:proofErr w:type="spellStart"/>
       <w:r>
         <w:rPr>
           <w:i/>
         </w:rPr>
-        <w:t>Pinch-Zooms</w:t>
+        <w:t>Pinch</w:t>
+      </w:r>
+      <w:proofErr w:type="spellEnd"/>
+      <w:r>
+        <w:rPr>
+          <w:i/>
+        </w:rPr>
+        <w:t>-Zooms</w:t>
       </w:r>
       <w:r>
         <w:t xml:space="preserve"> wiederverwenden zu können.</w:t>
@@ -4358,7 +4511,7 @@
     </w:p>
     <w:p>
       <w:pPr>
-        <w:pStyle w:val="Heading3"/>
+        <w:pStyle w:val="berschrift3"/>
       </w:pPr>
       <w:r>
         <w:t>Anmelden</w:t>
@@ -4366,7 +4519,7 @@
     </w:p>
     <w:p>
       <w:pPr>
-        <w:pStyle w:val="BodyText"/>
+        <w:pStyle w:val="Textkrper"/>
       </w:pPr>
       <w:r>
         <w:t xml:space="preserve">Ohne Anmeldung ist das Komplettsystem nicht praktisch einsetzbar. </w:t>
@@ -4416,7 +4569,7 @@
     </w:p>
     <w:p>
       <w:pPr>
-        <w:pStyle w:val="Heading3"/>
+        <w:pStyle w:val="berschrift3"/>
       </w:pPr>
       <w:r>
         <w:t>Auswahlgesten</w:t>
@@ -4424,7 +4577,7 @@
     </w:p>
     <w:p>
       <w:pPr>
-        <w:pStyle w:val="BodyText"/>
+        <w:pStyle w:val="Textkrper"/>
       </w:pPr>
       <w:r>
         <w:t xml:space="preserve">Auf dem Industriepanel sollen Buttons ausgewählt werden können. Im </w:t>
@@ -4444,10 +4597,38 @@
       <w:r>
         <w:t>nierte Gesten.</w:t>
       </w:r>
-    </w:p>
-    <w:p>
-      <w:pPr>
-        <w:pStyle w:val="Heading2"/>
+      <w:r>
+        <w:t xml:space="preserve"> Die Auswahl kann man mit dem Joystick nicht direkt umsetzen (ausser </w:t>
+      </w:r>
+      <w:proofErr w:type="spellStart"/>
+      <w:r>
+        <w:t>Timer</w:t>
+      </w:r>
+      <w:proofErr w:type="spellEnd"/>
+      <w:r>
+        <w:t xml:space="preserve"> a la </w:t>
+      </w:r>
+      <w:proofErr w:type="spellStart"/>
+      <w:r>
+        <w:t>Wii</w:t>
+      </w:r>
+      <w:proofErr w:type="spellEnd"/>
+      <w:r>
+        <w:t xml:space="preserve">). Darum wird eine weitere Auswahlgeste implementiert, z.B. </w:t>
+      </w:r>
+      <w:r>
+        <w:rPr>
+          <w:i/>
+        </w:rPr>
+        <w:t>Nicken</w:t>
+      </w:r>
+      <w:r>
+        <w:t>.</w:t>
+      </w:r>
+    </w:p>
+    <w:p>
+      <w:pPr>
+        <w:pStyle w:val="berschrift2"/>
       </w:pPr>
       <w:r>
         <w:t>Implementierung des Joystick-Modus</w:t>
@@ -4455,54 +4636,84 @@
     </w:p>
     <w:p>
       <w:pPr>
-        <w:pStyle w:val="BodyText"/>
+        <w:pStyle w:val="Textkrper"/>
       </w:pPr>
       <w:r>
         <w:t xml:space="preserve">Der Joystick-Modus setzt eine erweiterte Bedienung des Industriepanels um. Er soll lediglich implementiert werden, falls die Zeit reicht. Der Joystick ist eine komplexe Geste, die viel Feingefühl in der Bedienung erfordert. Dafür können mit ihm alle erforderlichen Funktionen umgesetzt werden. Mit den aus dem Standardmodus gewonnenen Erkenntnissen, sollte es gut möglich sein, den </w:t>
       </w:r>
       <w:r>
-        <w:t>Joystick umzusetzten.</w:t>
-      </w:r>
-    </w:p>
-    <w:p>
-      <w:pPr>
-        <w:pStyle w:val="Heading3"/>
-      </w:pPr>
-      <w:r>
+        <w:t xml:space="preserve">Joystick </w:t>
+      </w:r>
+      <w:r>
+        <w:t>umzusetzen</w:t>
+      </w:r>
+      <w:r>
+        <w:t>.</w:t>
+      </w:r>
+    </w:p>
+    <w:p>
+      <w:pPr>
+        <w:pStyle w:val="berschrift3"/>
+      </w:pPr>
+      <w:r>
+        <w:lastRenderedPageBreak/>
         <w:t>Scrollen</w:t>
       </w:r>
     </w:p>
     <w:p>
       <w:pPr>
-        <w:pStyle w:val="BodyText"/>
+        <w:pStyle w:val="Textkrper"/>
       </w:pPr>
       <w:r>
         <w:t>Mit dem Joyst</w:t>
       </w:r>
       <w:r>
-        <w:t>ick kann in alle Richtungen gescrollt werden, sobald der Arm eine äussere Deadzone verlässt.</w:t>
-      </w:r>
-    </w:p>
-    <w:p>
-      <w:pPr>
-        <w:pStyle w:val="Heading3"/>
-      </w:pPr>
-      <w:r>
-        <w:lastRenderedPageBreak/>
+        <w:t xml:space="preserve">ick kann in alle Richtungen gescrollt werden, sobald der Arm eine äussere </w:t>
+      </w:r>
+      <w:proofErr w:type="spellStart"/>
+      <w:r>
+        <w:t>Deadzone</w:t>
+      </w:r>
+      <w:proofErr w:type="spellEnd"/>
+      <w:r>
+        <w:t xml:space="preserve"> verlässt.</w:t>
+      </w:r>
+    </w:p>
+    <w:p>
+      <w:pPr>
+        <w:pStyle w:val="berschrift3"/>
+      </w:pPr>
+      <w:r>
         <w:t>Cursor</w:t>
       </w:r>
     </w:p>
     <w:p>
       <w:pPr>
-        <w:pStyle w:val="BodyText"/>
-      </w:pPr>
-      <w:r>
-        <w:t>Mit dem Joystick kann ein ein Cursor auf dem Bildschirm bewegt werden, sobald der Arm eine innere Deadzone verlässt.</w:t>
-      </w:r>
-    </w:p>
-    <w:p>
-      <w:pPr>
-        <w:pStyle w:val="Heading2"/>
+        <w:pStyle w:val="Textkrper"/>
+      </w:pPr>
+      <w:r>
+        <w:t xml:space="preserve">Mit dem Joystick kann ein </w:t>
+      </w:r>
+      <w:proofErr w:type="spellStart"/>
+      <w:r>
+        <w:t>ein</w:t>
+      </w:r>
+      <w:proofErr w:type="spellEnd"/>
+      <w:r>
+        <w:t xml:space="preserve"> Cursor auf dem Bildschirm bewegt werden, sobald der Arm eine innere </w:t>
+      </w:r>
+      <w:proofErr w:type="spellStart"/>
+      <w:r>
+        <w:t>Deadzone</w:t>
+      </w:r>
+      <w:proofErr w:type="spellEnd"/>
+      <w:r>
+        <w:t xml:space="preserve"> verlässt.</w:t>
+      </w:r>
+    </w:p>
+    <w:p>
+      <w:pPr>
+        <w:pStyle w:val="berschrift2"/>
       </w:pPr>
       <w:bookmarkStart w:id="35" w:name="_Toc336870240"/>
       <w:r>
@@ -4512,7 +4723,7 @@
     </w:p>
     <w:p>
       <w:pPr>
-        <w:pStyle w:val="BodyText"/>
+        <w:pStyle w:val="Textkrper"/>
       </w:pPr>
       <w:r>
         <w:t xml:space="preserve">Die Grenzen unseres Produktes sollen aufgezeigt werden. Dazu wird das System aus verschiedenen Entfernungen bei verschiedenen Fremdeinflüssen bedient. Die </w:t>
@@ -4526,7 +4737,7 @@
     </w:p>
     <w:p>
       <w:pPr>
-        <w:pStyle w:val="Heading2"/>
+        <w:pStyle w:val="berschrift2"/>
       </w:pPr>
       <w:bookmarkStart w:id="36" w:name="_Toc336870241"/>
       <w:r>
@@ -4536,7 +4747,7 @@
     </w:p>
     <w:p>
       <w:pPr>
-        <w:pStyle w:val="BodyText"/>
+        <w:pStyle w:val="Textkrper"/>
       </w:pPr>
       <w:r>
         <w:t>Die Result</w:t>
@@ -4550,7 +4761,7 @@
     </w:p>
     <w:p>
       <w:pPr>
-        <w:pStyle w:val="Heading1"/>
+        <w:pStyle w:val="berschrift1"/>
       </w:pPr>
       <w:r>
         <w:t>Stabilisierung</w:t>
@@ -4558,7 +4769,7 @@
     </w:p>
     <w:p>
       <w:pPr>
-        <w:pStyle w:val="BodyText"/>
+        <w:pStyle w:val="Textkrper"/>
       </w:pPr>
       <w:r>
         <w:t>Während der Stabilisierungsphasen der einzelnen Gesten, müssen folgende Dinge beachtet werden.</w:t>
@@ -4566,7 +4777,7 @@
     </w:p>
     <w:p>
       <w:pPr>
-        <w:pStyle w:val="Heading2"/>
+        <w:pStyle w:val="berschrift2"/>
       </w:pPr>
       <w:bookmarkStart w:id="37" w:name="_Toc336870235"/>
       <w:r>
@@ -4576,7 +4787,7 @@
     </w:p>
     <w:p>
       <w:pPr>
-        <w:pStyle w:val="BodyText"/>
+        <w:pStyle w:val="Textkrper"/>
       </w:pPr>
       <w:r>
         <w:t>Bevor das zu entwickelnde System benutzt werden kann, muss klar sein, wer es bedient. Dazu muss ein Mechanismus zur Identifikation des davorstehenden Benutzers entwickelt werden. Das System soll auf eine Anmeldung warten und dann so lange nur den angemeldeten Benutzer beachten bis dieser sich entweder manuell abgemeldet hat oder automatisch vom System abgemeldet wurde.</w:t>
@@ -4584,7 +4795,7 @@
     </w:p>
     <w:p>
       <w:pPr>
-        <w:pStyle w:val="Heading2"/>
+        <w:pStyle w:val="berschrift2"/>
       </w:pPr>
       <w:bookmarkStart w:id="38" w:name="_Toc336870237"/>
       <w:r>
@@ -4594,7 +4805,7 @@
     </w:p>
     <w:p>
       <w:pPr>
-        <w:pStyle w:val="BodyText"/>
+        <w:pStyle w:val="Textkrper"/>
       </w:pPr>
       <w:r>
         <w:t>Eine wichtige Anforderung von M&amp;F ist die Robustheit der Anwendung. Es wird Wert darauf gelegt, dass die Bedienung von Industriegeräten einfach und stabil ist. Die Stabilität kann unterteilt werden in Bedienung und Fremdeinflüsse. Ziel der Semesterarbeit ist, möglichst viel Stabilität in beiden Kategorien zu erlangen.</w:t>
@@ -4602,7 +4813,7 @@
     </w:p>
     <w:p>
       <w:pPr>
-        <w:pStyle w:val="Heading3"/>
+        <w:pStyle w:val="berschrift3"/>
       </w:pPr>
       <w:bookmarkStart w:id="39" w:name="_Toc336870238"/>
       <w:r>
@@ -4612,7 +4823,7 @@
     </w:p>
     <w:p>
       <w:pPr>
-        <w:pStyle w:val="BodyText"/>
+        <w:pStyle w:val="Textkrper"/>
       </w:pPr>
       <w:r>
         <w:t>Die Benutzung einer 3D-Erkennungssoftware lässt sich nicht trivialerweise diskret abbilden. Deshalb sind für eine stabile Anwendung gute Heuristiken wichtig. Ziel dieser Arbeit ist, den maximalen Spielraum einer diskreten Abbildung auf den zu benutzenden Funktionssatz ausreizen. So wird das Benutzen der Anwendung bequem.</w:t>
@@ -4620,7 +4831,7 @@
     </w:p>
     <w:p>
       <w:pPr>
-        <w:pStyle w:val="BodyText"/>
+        <w:pStyle w:val="Textkrper"/>
       </w:pPr>
       <w:r>
         <w:rPr>
@@ -4640,7 +4851,7 @@
     </w:p>
     <w:p>
       <w:pPr>
-        <w:pStyle w:val="Heading3"/>
+        <w:pStyle w:val="berschrift3"/>
       </w:pPr>
       <w:bookmarkStart w:id="40" w:name="_Toc336870239"/>
       <w:r>
@@ -4650,15 +4861,23 @@
     </w:p>
     <w:p>
       <w:pPr>
-        <w:pStyle w:val="BodyText"/>
-      </w:pPr>
-      <w:r>
-        <w:t>Die Kinect hat relativ beschränkte Möglichkeiten. So können z.B. Fremdlicht, Staub oder spiegelnde Oberflächen ein Problem sein. Unser Ziel ist, die Anwendung möglichst robust gegen solche Fremdeinflüsse zu machen. Dies kann u.U. mittels manueller Kalibrierung erreicht werden.</w:t>
-      </w:r>
-    </w:p>
-    <w:p>
-      <w:pPr>
-        <w:pStyle w:val="BodyText"/>
+        <w:pStyle w:val="Textkrper"/>
+      </w:pPr>
+      <w:r>
+        <w:t xml:space="preserve">Die Kinect hat relativ beschränkte Möglichkeiten. So können z.B. </w:t>
+      </w:r>
+      <w:proofErr w:type="spellStart"/>
+      <w:r>
+        <w:t>Fremdlicht</w:t>
+      </w:r>
+      <w:proofErr w:type="spellEnd"/>
+      <w:r>
+        <w:t>, Staub oder spiegelnde Oberflächen ein Problem sein. Unser Ziel ist, die Anwendung möglichst robust gegen solche Fremdeinflüsse zu machen. Dies kann u.U. mittels manueller Kalibrierung erreicht werden.</w:t>
+      </w:r>
+    </w:p>
+    <w:p>
+      <w:pPr>
+        <w:pStyle w:val="Textkrper"/>
       </w:pPr>
       <w:r>
         <w:rPr>
@@ -4672,12 +4891,12 @@
     </w:p>
     <w:p>
       <w:pPr>
-        <w:pStyle w:val="BodyText"/>
-      </w:pPr>
-    </w:p>
-    <w:p>
-      <w:pPr>
-        <w:pStyle w:val="Heading1"/>
+        <w:pStyle w:val="Textkrper"/>
+      </w:pPr>
+    </w:p>
+    <w:p>
+      <w:pPr>
+        <w:pStyle w:val="berschrift1"/>
       </w:pPr>
       <w:bookmarkStart w:id="41" w:name="_Toc336870242"/>
       <w:r>
@@ -4687,7 +4906,7 @@
     </w:p>
     <w:p>
       <w:pPr>
-        <w:pStyle w:val="BodyText"/>
+        <w:pStyle w:val="Textkrper"/>
         <w:numPr>
           <w:ilvl w:val="0"/>
           <w:numId w:val="5"/>
@@ -4699,7 +4918,7 @@
     </w:p>
     <w:p>
       <w:pPr>
-        <w:pStyle w:val="BodyText"/>
+        <w:pStyle w:val="Textkrper"/>
         <w:numPr>
           <w:ilvl w:val="0"/>
           <w:numId w:val="5"/>
@@ -4722,7 +4941,7 @@
 </file>
 
 <file path=word/endnotes.xml><?xml version="1.0" encoding="utf-8"?>
-<w:endnotes xmlns:wpc="http://schemas.microsoft.com/office/word/2010/wordprocessingCanvas" xmlns:mc="http://schemas.openxmlformats.org/markup-compatibility/2006" xmlns:o="urn:schemas-microsoft-com:office:office" xmlns:r="http://schemas.openxmlformats.org/officeDocument/2006/relationships" xmlns:m="http://schemas.openxmlformats.org/officeDocument/2006/math" xmlns:v="urn:schemas-microsoft-com:vml" xmlns:wp14="http://schemas.microsoft.com/office/word/2010/wordprocessingDrawing" xmlns:wp="http://schemas.openxmlformats.org/drawingml/2006/wordprocessingDrawing" xmlns:w10="urn:schemas-microsoft-com:office:word" xmlns:w="http://schemas.openxmlformats.org/wordprocessingml/2006/main" xmlns:w14="http://schemas.microsoft.com/office/word/2010/wordml" xmlns:wpg="http://schemas.microsoft.com/office/word/2010/wordprocessingGroup" xmlns:wpi="http://schemas.microsoft.com/office/word/2010/wordprocessingInk" xmlns:wne="http://schemas.microsoft.com/office/word/2006/wordml" xmlns:wps="http://schemas.microsoft.com/office/word/2010/wordprocessingShape" mc:Ignorable="w14 wp14">
+<w:endnotes xmlns:ve="http://schemas.openxmlformats.org/markup-compatibility/2006" xmlns:o="urn:schemas-microsoft-com:office:office" xmlns:r="http://schemas.openxmlformats.org/officeDocument/2006/relationships" xmlns:m="http://schemas.openxmlformats.org/officeDocument/2006/math" xmlns:v="urn:schemas-microsoft-com:vml" xmlns:wp="http://schemas.openxmlformats.org/drawingml/2006/wordprocessingDrawing" xmlns:w10="urn:schemas-microsoft-com:office:word" xmlns:w="http://schemas.openxmlformats.org/wordprocessingml/2006/main" xmlns:wne="http://schemas.microsoft.com/office/word/2006/wordml">
   <w:endnote w:type="separator" w:id="-1">
     <w:p>
       <w:r>
@@ -4741,46 +4960,46 @@
 </file>
 
 <file path=word/footer1.xml><?xml version="1.0" encoding="utf-8"?>
-<w:ftr xmlns:wpc="http://schemas.microsoft.com/office/word/2010/wordprocessingCanvas" xmlns:mc="http://schemas.openxmlformats.org/markup-compatibility/2006" xmlns:o="urn:schemas-microsoft-com:office:office" xmlns:r="http://schemas.openxmlformats.org/officeDocument/2006/relationships" xmlns:m="http://schemas.openxmlformats.org/officeDocument/2006/math" xmlns:v="urn:schemas-microsoft-com:vml" xmlns:wp14="http://schemas.microsoft.com/office/word/2010/wordprocessingDrawing" xmlns:wp="http://schemas.openxmlformats.org/drawingml/2006/wordprocessingDrawing" xmlns:w10="urn:schemas-microsoft-com:office:word" xmlns:w="http://schemas.openxmlformats.org/wordprocessingml/2006/main" xmlns:w14="http://schemas.microsoft.com/office/word/2010/wordml" xmlns:wpg="http://schemas.microsoft.com/office/word/2010/wordprocessingGroup" xmlns:wpi="http://schemas.microsoft.com/office/word/2010/wordprocessingInk" xmlns:wne="http://schemas.microsoft.com/office/word/2006/wordml" xmlns:wps="http://schemas.microsoft.com/office/word/2010/wordprocessingShape" mc:Ignorable="w14 wp14">
+<w:ftr xmlns:ve="http://schemas.openxmlformats.org/markup-compatibility/2006" xmlns:o="urn:schemas-microsoft-com:office:office" xmlns:r="http://schemas.openxmlformats.org/officeDocument/2006/relationships" xmlns:m="http://schemas.openxmlformats.org/officeDocument/2006/math" xmlns:v="urn:schemas-microsoft-com:vml" xmlns:wp="http://schemas.openxmlformats.org/drawingml/2006/wordprocessingDrawing" xmlns:w10="urn:schemas-microsoft-com:office:word" xmlns:w="http://schemas.openxmlformats.org/wordprocessingml/2006/main" xmlns:wne="http://schemas.microsoft.com/office/word/2006/wordml">
   <w:p>
     <w:pPr>
-      <w:pStyle w:val="Footer"/>
-      <w:rPr>
-        <w:rStyle w:val="PageNumber"/>
+      <w:pStyle w:val="Fuzeile"/>
+      <w:rPr>
+        <w:rStyle w:val="Seitenzahl"/>
       </w:rPr>
     </w:pPr>
     <w:r>
       <w:rPr>
-        <w:rStyle w:val="PageNumber"/>
+        <w:rStyle w:val="Seitenzahl"/>
       </w:rPr>
       <w:fldChar w:fldCharType="begin"/>
     </w:r>
     <w:r>
       <w:rPr>
-        <w:rStyle w:val="PageNumber"/>
+        <w:rStyle w:val="Seitenzahl"/>
       </w:rPr>
       <w:instrText xml:space="preserve">PAGE  </w:instrText>
     </w:r>
     <w:r>
       <w:rPr>
-        <w:rStyle w:val="PageNumber"/>
+        <w:rStyle w:val="Seitenzahl"/>
       </w:rPr>
       <w:fldChar w:fldCharType="end"/>
     </w:r>
   </w:p>
   <w:p>
     <w:pPr>
-      <w:pStyle w:val="Footer"/>
+      <w:pStyle w:val="Fuzeile"/>
     </w:pPr>
   </w:p>
 </w:ftr>
 </file>
 
 <file path=word/footer2.xml><?xml version="1.0" encoding="utf-8"?>
-<w:ftr xmlns:wpc="http://schemas.microsoft.com/office/word/2010/wordprocessingCanvas" xmlns:mc="http://schemas.openxmlformats.org/markup-compatibility/2006" xmlns:o="urn:schemas-microsoft-com:office:office" xmlns:r="http://schemas.openxmlformats.org/officeDocument/2006/relationships" xmlns:m="http://schemas.openxmlformats.org/officeDocument/2006/math" xmlns:v="urn:schemas-microsoft-com:vml" xmlns:wp14="http://schemas.microsoft.com/office/word/2010/wordprocessingDrawing" xmlns:wp="http://schemas.openxmlformats.org/drawingml/2006/wordprocessingDrawing" xmlns:w10="urn:schemas-microsoft-com:office:word" xmlns:w="http://schemas.openxmlformats.org/wordprocessingml/2006/main" xmlns:w14="http://schemas.microsoft.com/office/word/2010/wordml" xmlns:wpg="http://schemas.microsoft.com/office/word/2010/wordprocessingGroup" xmlns:wpi="http://schemas.microsoft.com/office/word/2010/wordprocessingInk" xmlns:wne="http://schemas.microsoft.com/office/word/2006/wordml" xmlns:wps="http://schemas.microsoft.com/office/word/2010/wordprocessingShape" mc:Ignorable="w14 wp14">
+<w:ftr xmlns:ve="http://schemas.openxmlformats.org/markup-compatibility/2006" xmlns:o="urn:schemas-microsoft-com:office:office" xmlns:r="http://schemas.openxmlformats.org/officeDocument/2006/relationships" xmlns:m="http://schemas.openxmlformats.org/officeDocument/2006/math" xmlns:v="urn:schemas-microsoft-com:vml" xmlns:wp="http://schemas.openxmlformats.org/drawingml/2006/wordprocessingDrawing" xmlns:w10="urn:schemas-microsoft-com:office:word" xmlns:w="http://schemas.openxmlformats.org/wordprocessingml/2006/main" xmlns:wne="http://schemas.microsoft.com/office/word/2006/wordml">
   <w:p>
     <w:pPr>
-      <w:pStyle w:val="Footer"/>
+      <w:pStyle w:val="Fuzeile"/>
       <w:tabs>
         <w:tab w:val="clear" w:pos="4536"/>
         <w:tab w:val="clear" w:pos="9072"/>
@@ -4803,28 +5022,28 @@
     </w:r>
     <w:r>
       <w:rPr>
-        <w:rStyle w:val="PageNumber"/>
+        <w:rStyle w:val="Seitenzahl"/>
         <w:color w:val="595959"/>
       </w:rPr>
       <w:fldChar w:fldCharType="begin"/>
     </w:r>
     <w:r>
       <w:rPr>
-        <w:rStyle w:val="PageNumber"/>
+        <w:rStyle w:val="Seitenzahl"/>
         <w:color w:val="595959"/>
       </w:rPr>
       <w:instrText xml:space="preserve"> PAGE </w:instrText>
     </w:r>
     <w:r>
       <w:rPr>
-        <w:rStyle w:val="PageNumber"/>
+        <w:rStyle w:val="Seitenzahl"/>
         <w:color w:val="595959"/>
       </w:rPr>
       <w:fldChar w:fldCharType="separate"/>
     </w:r>
     <w:r>
       <w:rPr>
-        <w:rStyle w:val="PageNumber"/>
+        <w:rStyle w:val="Seitenzahl"/>
         <w:noProof/>
         <w:color w:val="595959"/>
       </w:rPr>
@@ -4832,42 +5051,42 @@
     </w:r>
     <w:r>
       <w:rPr>
-        <w:rStyle w:val="PageNumber"/>
+        <w:rStyle w:val="Seitenzahl"/>
         <w:color w:val="595959"/>
       </w:rPr>
       <w:fldChar w:fldCharType="end"/>
     </w:r>
     <w:r>
       <w:rPr>
-        <w:rStyle w:val="PageNumber"/>
+        <w:rStyle w:val="Seitenzahl"/>
         <w:color w:val="595959"/>
       </w:rPr>
       <w:t xml:space="preserve"> von </w:t>
     </w:r>
     <w:r>
       <w:rPr>
-        <w:rStyle w:val="PageNumber"/>
+        <w:rStyle w:val="Seitenzahl"/>
         <w:color w:val="595959"/>
       </w:rPr>
       <w:fldChar w:fldCharType="begin"/>
     </w:r>
     <w:r>
       <w:rPr>
-        <w:rStyle w:val="PageNumber"/>
+        <w:rStyle w:val="Seitenzahl"/>
         <w:color w:val="595959"/>
       </w:rPr>
       <w:instrText xml:space="preserve"> NUMPAGES </w:instrText>
     </w:r>
     <w:r>
       <w:rPr>
-        <w:rStyle w:val="PageNumber"/>
+        <w:rStyle w:val="Seitenzahl"/>
         <w:color w:val="595959"/>
       </w:rPr>
       <w:fldChar w:fldCharType="separate"/>
     </w:r>
     <w:r>
       <w:rPr>
-        <w:rStyle w:val="PageNumber"/>
+        <w:rStyle w:val="Seitenzahl"/>
         <w:noProof/>
         <w:color w:val="595959"/>
       </w:rPr>
@@ -4875,7 +5094,7 @@
     </w:r>
     <w:r>
       <w:rPr>
-        <w:rStyle w:val="PageNumber"/>
+        <w:rStyle w:val="Seitenzahl"/>
         <w:color w:val="595959"/>
       </w:rPr>
       <w:fldChar w:fldCharType="end"/>
@@ -4885,10 +5104,10 @@
 </file>
 
 <file path=word/footer3.xml><?xml version="1.0" encoding="utf-8"?>
-<w:ftr xmlns:wpc="http://schemas.microsoft.com/office/word/2010/wordprocessingCanvas" xmlns:mc="http://schemas.openxmlformats.org/markup-compatibility/2006" xmlns:o="urn:schemas-microsoft-com:office:office" xmlns:r="http://schemas.openxmlformats.org/officeDocument/2006/relationships" xmlns:m="http://schemas.openxmlformats.org/officeDocument/2006/math" xmlns:v="urn:schemas-microsoft-com:vml" xmlns:wp14="http://schemas.microsoft.com/office/word/2010/wordprocessingDrawing" xmlns:wp="http://schemas.openxmlformats.org/drawingml/2006/wordprocessingDrawing" xmlns:w10="urn:schemas-microsoft-com:office:word" xmlns:w="http://schemas.openxmlformats.org/wordprocessingml/2006/main" xmlns:w14="http://schemas.microsoft.com/office/word/2010/wordml" xmlns:wpg="http://schemas.microsoft.com/office/word/2010/wordprocessingGroup" xmlns:wpi="http://schemas.microsoft.com/office/word/2010/wordprocessingInk" xmlns:wne="http://schemas.microsoft.com/office/word/2006/wordml" xmlns:wps="http://schemas.microsoft.com/office/word/2010/wordprocessingShape" mc:Ignorable="w14 wp14">
+<w:ftr xmlns:ve="http://schemas.openxmlformats.org/markup-compatibility/2006" xmlns:o="urn:schemas-microsoft-com:office:office" xmlns:r="http://schemas.openxmlformats.org/officeDocument/2006/relationships" xmlns:m="http://schemas.openxmlformats.org/officeDocument/2006/math" xmlns:v="urn:schemas-microsoft-com:vml" xmlns:wp="http://schemas.openxmlformats.org/drawingml/2006/wordprocessingDrawing" xmlns:w10="urn:schemas-microsoft-com:office:word" xmlns:w="http://schemas.openxmlformats.org/wordprocessingml/2006/main" xmlns:wne="http://schemas.microsoft.com/office/word/2006/wordml">
   <w:p>
     <w:pPr>
-      <w:pStyle w:val="Footer"/>
+      <w:pStyle w:val="Fuzeile"/>
       <w:rPr>
         <w:lang w:val="de-CH"/>
       </w:rPr>
@@ -4918,7 +5137,7 @@
   </w:p>
   <w:p>
     <w:pPr>
-      <w:pStyle w:val="Footer"/>
+      <w:pStyle w:val="Fuzeile"/>
       <w:tabs>
         <w:tab w:val="clear" w:pos="4536"/>
         <w:tab w:val="clear" w:pos="9072"/>
@@ -4949,19 +5168,43 @@
     <w:r>
       <w:t xml:space="preserve"> - </w:t>
     </w:r>
-    <w:fldSimple w:instr=" DOCPROPERTY  is_LastChangeDate  \* MERGEFORMAT ">
-      <w:r>
-        <w:t>LastChangeDate</w:t>
-      </w:r>
-    </w:fldSimple>
+    <w:r>
+      <w:fldChar w:fldCharType="begin"/>
+    </w:r>
+    <w:r>
+      <w:instrText xml:space="preserve"> DOCPROPERTY  is_LastChangeDate  \* MERGEFORMAT </w:instrText>
+    </w:r>
+    <w:r>
+      <w:fldChar w:fldCharType="separate"/>
+    </w:r>
+    <w:proofErr w:type="spellStart"/>
+    <w:r>
+      <w:t>LastChangeDate</w:t>
+    </w:r>
+    <w:proofErr w:type="spellEnd"/>
+    <w:r>
+      <w:fldChar w:fldCharType="end"/>
+    </w:r>
     <w:r>
       <w:t xml:space="preserve"> - </w:t>
     </w:r>
-    <w:fldSimple w:instr=" DOCPROPERTY  IS_LastRevisionNumber  \* MERGEFORMAT ">
-      <w:r>
-        <w:t>LastRevisionNumber</w:t>
-      </w:r>
-    </w:fldSimple>
+    <w:r>
+      <w:fldChar w:fldCharType="begin"/>
+    </w:r>
+    <w:r>
+      <w:instrText xml:space="preserve"> DOCPROPERTY  IS_LastRevisionNumber  \* MERGEFORMAT </w:instrText>
+    </w:r>
+    <w:r>
+      <w:fldChar w:fldCharType="separate"/>
+    </w:r>
+    <w:proofErr w:type="spellStart"/>
+    <w:r>
+      <w:t>LastRevisionNumber</w:t>
+    </w:r>
+    <w:proofErr w:type="spellEnd"/>
+    <w:r>
+      <w:fldChar w:fldCharType="end"/>
+    </w:r>
     <w:r>
       <w:t xml:space="preserve"> </w:t>
     </w:r>
@@ -4971,69 +5214,69 @@
     </w:r>
     <w:r>
       <w:rPr>
-        <w:rStyle w:val="PageNumber"/>
+        <w:rStyle w:val="Seitenzahl"/>
       </w:rPr>
       <w:fldChar w:fldCharType="begin"/>
     </w:r>
     <w:r>
       <w:rPr>
-        <w:rStyle w:val="PageNumber"/>
+        <w:rStyle w:val="Seitenzahl"/>
       </w:rPr>
       <w:instrText xml:space="preserve"> PAGE </w:instrText>
     </w:r>
     <w:r>
       <w:rPr>
-        <w:rStyle w:val="PageNumber"/>
+        <w:rStyle w:val="Seitenzahl"/>
       </w:rPr>
       <w:fldChar w:fldCharType="separate"/>
     </w:r>
     <w:r>
       <w:rPr>
-        <w:rStyle w:val="PageNumber"/>
+        <w:rStyle w:val="Seitenzahl"/>
         <w:noProof/>
       </w:rPr>
       <w:t>1</w:t>
     </w:r>
     <w:r>
       <w:rPr>
-        <w:rStyle w:val="PageNumber"/>
+        <w:rStyle w:val="Seitenzahl"/>
       </w:rPr>
       <w:fldChar w:fldCharType="end"/>
     </w:r>
     <w:r>
       <w:rPr>
-        <w:rStyle w:val="PageNumber"/>
+        <w:rStyle w:val="Seitenzahl"/>
       </w:rPr>
       <w:t xml:space="preserve"> von </w:t>
     </w:r>
     <w:r>
       <w:rPr>
-        <w:rStyle w:val="PageNumber"/>
+        <w:rStyle w:val="Seitenzahl"/>
       </w:rPr>
       <w:fldChar w:fldCharType="begin"/>
     </w:r>
     <w:r>
       <w:rPr>
-        <w:rStyle w:val="PageNumber"/>
+        <w:rStyle w:val="Seitenzahl"/>
       </w:rPr>
       <w:instrText xml:space="preserve"> NUMPAGES </w:instrText>
     </w:r>
     <w:r>
       <w:rPr>
-        <w:rStyle w:val="PageNumber"/>
+        <w:rStyle w:val="Seitenzahl"/>
       </w:rPr>
       <w:fldChar w:fldCharType="separate"/>
     </w:r>
     <w:r>
       <w:rPr>
-        <w:rStyle w:val="PageNumber"/>
+        <w:rStyle w:val="Seitenzahl"/>
         <w:noProof/>
       </w:rPr>
       <w:t>6</w:t>
     </w:r>
     <w:r>
       <w:rPr>
-        <w:rStyle w:val="PageNumber"/>
+        <w:rStyle w:val="Seitenzahl"/>
       </w:rPr>
       <w:fldChar w:fldCharType="end"/>
     </w:r>
@@ -5042,7 +5285,7 @@
 </file>
 
 <file path=word/footnotes.xml><?xml version="1.0" encoding="utf-8"?>
-<w:footnotes xmlns:wpc="http://schemas.microsoft.com/office/word/2010/wordprocessingCanvas" xmlns:mc="http://schemas.openxmlformats.org/markup-compatibility/2006" xmlns:o="urn:schemas-microsoft-com:office:office" xmlns:r="http://schemas.openxmlformats.org/officeDocument/2006/relationships" xmlns:m="http://schemas.openxmlformats.org/officeDocument/2006/math" xmlns:v="urn:schemas-microsoft-com:vml" xmlns:wp14="http://schemas.microsoft.com/office/word/2010/wordprocessingDrawing" xmlns:wp="http://schemas.openxmlformats.org/drawingml/2006/wordprocessingDrawing" xmlns:w10="urn:schemas-microsoft-com:office:word" xmlns:w="http://schemas.openxmlformats.org/wordprocessingml/2006/main" xmlns:w14="http://schemas.microsoft.com/office/word/2010/wordml" xmlns:wpg="http://schemas.microsoft.com/office/word/2010/wordprocessingGroup" xmlns:wpi="http://schemas.microsoft.com/office/word/2010/wordprocessingInk" xmlns:wne="http://schemas.microsoft.com/office/word/2006/wordml" xmlns:wps="http://schemas.microsoft.com/office/word/2010/wordprocessingShape" mc:Ignorable="w14 wp14">
+<w:footnotes xmlns:ve="http://schemas.openxmlformats.org/markup-compatibility/2006" xmlns:o="urn:schemas-microsoft-com:office:office" xmlns:r="http://schemas.openxmlformats.org/officeDocument/2006/relationships" xmlns:m="http://schemas.openxmlformats.org/officeDocument/2006/math" xmlns:v="urn:schemas-microsoft-com:vml" xmlns:wp="http://schemas.openxmlformats.org/drawingml/2006/wordprocessingDrawing" xmlns:w10="urn:schemas-microsoft-com:office:word" xmlns:w="http://schemas.openxmlformats.org/wordprocessingml/2006/main" xmlns:wne="http://schemas.microsoft.com/office/word/2006/wordml">
   <w:footnote w:type="separator" w:id="-1">
     <w:p>
       <w:r>
@@ -5061,10 +5304,10 @@
 </file>
 
 <file path=word/header1.xml><?xml version="1.0" encoding="utf-8"?>
-<w:hdr xmlns:wpc="http://schemas.microsoft.com/office/word/2010/wordprocessingCanvas" xmlns:mc="http://schemas.openxmlformats.org/markup-compatibility/2006" xmlns:o="urn:schemas-microsoft-com:office:office" xmlns:r="http://schemas.openxmlformats.org/officeDocument/2006/relationships" xmlns:m="http://schemas.openxmlformats.org/officeDocument/2006/math" xmlns:v="urn:schemas-microsoft-com:vml" xmlns:wp14="http://schemas.microsoft.com/office/word/2010/wordprocessingDrawing" xmlns:wp="http://schemas.openxmlformats.org/drawingml/2006/wordprocessingDrawing" xmlns:w10="urn:schemas-microsoft-com:office:word" xmlns:w="http://schemas.openxmlformats.org/wordprocessingml/2006/main" xmlns:w14="http://schemas.microsoft.com/office/word/2010/wordml" xmlns:wpg="http://schemas.microsoft.com/office/word/2010/wordprocessingGroup" xmlns:wpi="http://schemas.microsoft.com/office/word/2010/wordprocessingInk" xmlns:wne="http://schemas.microsoft.com/office/word/2006/wordml" xmlns:wps="http://schemas.microsoft.com/office/word/2010/wordprocessingShape" mc:Ignorable="w14 wp14">
+<w:hdr xmlns:ve="http://schemas.openxmlformats.org/markup-compatibility/2006" xmlns:o="urn:schemas-microsoft-com:office:office" xmlns:r="http://schemas.openxmlformats.org/officeDocument/2006/relationships" xmlns:m="http://schemas.openxmlformats.org/officeDocument/2006/math" xmlns:v="urn:schemas-microsoft-com:vml" xmlns:wp="http://schemas.openxmlformats.org/drawingml/2006/wordprocessingDrawing" xmlns:w10="urn:schemas-microsoft-com:office:word" xmlns:w="http://schemas.openxmlformats.org/wordprocessingml/2006/main" xmlns:wne="http://schemas.microsoft.com/office/word/2006/wordml">
   <w:p>
     <w:pPr>
-      <w:pStyle w:val="Header"/>
+      <w:pStyle w:val="Kopfzeile"/>
       <w:rPr>
         <w:color w:val="595959" w:themeColor="text1" w:themeTint="A6"/>
       </w:rPr>
@@ -5194,7 +5437,39 @@
         <w:snapToGrid w:val="0"/>
         <w:color w:val="595959" w:themeColor="text1" w:themeTint="A6"/>
       </w:rPr>
-      <w:t xml:space="preserve">M&amp;F  Engineering AG    Querstrasse 17    CH-8951 Fahrweid    Tel +4144 747 4444    </w:t>
+      <w:t xml:space="preserve">M&amp;F  Engineering AG    </w:t>
+    </w:r>
+    <w:proofErr w:type="spellStart"/>
+    <w:r>
+      <w:rPr>
+        <w:snapToGrid w:val="0"/>
+        <w:color w:val="595959" w:themeColor="text1" w:themeTint="A6"/>
+      </w:rPr>
+      <w:t>Querstrasse</w:t>
+    </w:r>
+    <w:proofErr w:type="spellEnd"/>
+    <w:r>
+      <w:rPr>
+        <w:snapToGrid w:val="0"/>
+        <w:color w:val="595959" w:themeColor="text1" w:themeTint="A6"/>
+      </w:rPr>
+      <w:t xml:space="preserve"> 17    CH-8951 </w:t>
+    </w:r>
+    <w:proofErr w:type="spellStart"/>
+    <w:r>
+      <w:rPr>
+        <w:snapToGrid w:val="0"/>
+        <w:color w:val="595959" w:themeColor="text1" w:themeTint="A6"/>
+      </w:rPr>
+      <w:t>Fahrweid</w:t>
+    </w:r>
+    <w:proofErr w:type="spellEnd"/>
+    <w:r>
+      <w:rPr>
+        <w:snapToGrid w:val="0"/>
+        <w:color w:val="595959" w:themeColor="text1" w:themeTint="A6"/>
+      </w:rPr>
+      <w:t xml:space="preserve">    Tel +4144 747 4444    </w:t>
     </w:r>
     <w:hyperlink r:id="rId2" w:history="1">
       <w:r>
@@ -5207,7 +5482,7 @@
   </w:p>
   <w:p>
     <w:pPr>
-      <w:pStyle w:val="Header"/>
+      <w:pStyle w:val="Kopfzeile"/>
       <w:tabs>
         <w:tab w:val="clear" w:pos="4536"/>
         <w:tab w:val="clear" w:pos="9072"/>
@@ -5228,18 +5503,18 @@
   </w:p>
   <w:p>
     <w:pPr>
-      <w:pStyle w:val="Header"/>
+      <w:pStyle w:val="Kopfzeile"/>
     </w:pPr>
   </w:p>
 </w:hdr>
 </file>
 
 <file path=word/header2.xml><?xml version="1.0" encoding="utf-8"?>
-<w:hdr xmlns:wpc="http://schemas.microsoft.com/office/word/2010/wordprocessingCanvas" xmlns:mc="http://schemas.openxmlformats.org/markup-compatibility/2006" xmlns:o="urn:schemas-microsoft-com:office:office" xmlns:r="http://schemas.openxmlformats.org/officeDocument/2006/relationships" xmlns:m="http://schemas.openxmlformats.org/officeDocument/2006/math" xmlns:v="urn:schemas-microsoft-com:vml" xmlns:wp14="http://schemas.microsoft.com/office/word/2010/wordprocessingDrawing" xmlns:wp="http://schemas.openxmlformats.org/drawingml/2006/wordprocessingDrawing" xmlns:w10="urn:schemas-microsoft-com:office:word" xmlns:w="http://schemas.openxmlformats.org/wordprocessingml/2006/main" xmlns:w14="http://schemas.microsoft.com/office/word/2010/wordml" xmlns:wpg="http://schemas.microsoft.com/office/word/2010/wordprocessingGroup" xmlns:wpi="http://schemas.microsoft.com/office/word/2010/wordprocessingInk" xmlns:wne="http://schemas.microsoft.com/office/word/2006/wordml" xmlns:wps="http://schemas.microsoft.com/office/word/2010/wordprocessingShape" mc:Ignorable="w14 wp14">
+<w:hdr xmlns:ve="http://schemas.openxmlformats.org/markup-compatibility/2006" xmlns:o="urn:schemas-microsoft-com:office:office" xmlns:r="http://schemas.openxmlformats.org/officeDocument/2006/relationships" xmlns:m="http://schemas.openxmlformats.org/officeDocument/2006/math" xmlns:v="urn:schemas-microsoft-com:vml" xmlns:wp="http://schemas.openxmlformats.org/drawingml/2006/wordprocessingDrawing" xmlns:w10="urn:schemas-microsoft-com:office:word" xmlns:w="http://schemas.openxmlformats.org/wordprocessingml/2006/main" xmlns:wne="http://schemas.microsoft.com/office/word/2006/wordml">
   <w:tbl>
     <w:tblPr>
       <w:tblW w:w="0" w:type="auto"/>
-      <w:tblLook w:val="01E0" w:firstRow="1" w:lastRow="1" w:firstColumn="1" w:lastColumn="1" w:noHBand="0" w:noVBand="0"/>
+      <w:tblLook w:val="01E0"/>
     </w:tblPr>
     <w:tblGrid>
       <w:gridCol w:w="7780"/>
@@ -5252,7 +5527,7 @@
         </w:tcPr>
         <w:p>
           <w:pPr>
-            <w:pStyle w:val="Header"/>
+            <w:pStyle w:val="Kopfzeile"/>
           </w:pPr>
           <w:r>
             <w:rPr>
@@ -5268,24 +5543,66 @@
                 <v:stroke joinstyle="miter"/>
                 <v:path gradientshapeok="t" o:connecttype="rect"/>
               </v:shapetype>
-              <v:shape id="_x0000_s2049" type="#_x0000_t202" style="width:378.2pt;height:63.2pt;mso-left-percent:-10001;mso-top-percent:-10001;mso-position-horizontal:absolute;mso-position-horizontal-relative:char;mso-position-vertical:absolute;mso-position-vertical-relative:line;mso-left-percent:-10001;mso-top-percent:-10001;mso-width-relative:margin;mso-height-relative:margin" stroked="f">
+              <v:shape id="_x0000_s2049" type="#_x0000_t202" style="width:378.2pt;height:63.2pt;mso-position-horizontal-relative:char;mso-position-vertical-relative:line;mso-width-relative:margin;mso-height-relative:margin" stroked="f">
                 <v:textbox style="mso-next-textbox:#_x0000_s2049" inset="0,0,0,0">
                   <w:txbxContent>
                     <w:p>
                       <w:pPr>
-                        <w:pStyle w:val="Header"/>
+                        <w:pStyle w:val="Kopfzeile"/>
                       </w:pPr>
                       <w:r>
                         <w:rPr>
                           <w:snapToGrid w:val="0"/>
                         </w:rPr>
-                        <w:t>Mettler &amp; Fuchs AG    Querstrasse 17    CH-8951 Fah</w:t>
+                        <w:t xml:space="preserve">Mettler &amp; Fuchs AG    </w:t>
+                      </w:r>
+                      <w:proofErr w:type="spellStart"/>
+                      <w:r>
+                        <w:rPr>
+                          <w:snapToGrid w:val="0"/>
+                        </w:rPr>
+                        <w:t>Querstrasse</w:t>
+                      </w:r>
+                      <w:proofErr w:type="spellEnd"/>
+                      <w:r>
+                        <w:rPr>
+                          <w:snapToGrid w:val="0"/>
+                        </w:rPr>
+                        <w:t xml:space="preserve"> 17    CH-8951 </w:t>
+                      </w:r>
+                      <w:proofErr w:type="spellStart"/>
+                      <w:r>
+                        <w:rPr>
+                          <w:snapToGrid w:val="0"/>
+                        </w:rPr>
+                        <w:t>Fah</w:t>
                       </w:r>
                       <w:r>
                         <w:rPr>
                           <w:snapToGrid w:val="0"/>
                         </w:rPr>
-                        <w:t xml:space="preserve">rweid    tel +4144 745 1818    </w:t>
+                        <w:t>rweid</w:t>
+                      </w:r>
+                      <w:proofErr w:type="spellEnd"/>
+                      <w:r>
+                        <w:rPr>
+                          <w:snapToGrid w:val="0"/>
+                        </w:rPr>
+                        <w:t xml:space="preserve">    </w:t>
+                      </w:r>
+                      <w:proofErr w:type="spellStart"/>
+                      <w:r>
+                        <w:rPr>
+                          <w:snapToGrid w:val="0"/>
+                        </w:rPr>
+                        <w:t>tel</w:t>
+                      </w:r>
+                      <w:proofErr w:type="spellEnd"/>
+                      <w:r>
+                        <w:rPr>
+                          <w:snapToGrid w:val="0"/>
+                        </w:rPr>
+                        <w:t xml:space="preserve"> +4144 745 1818    </w:t>
                       </w:r>
                       <w:hyperlink r:id="rId1" w:history="1">
                         <w:r>
@@ -5376,7 +5693,7 @@
 </file>
 
 <file path=word/numbering.xml><?xml version="1.0" encoding="utf-8"?>
-<w:numbering xmlns:wpc="http://schemas.microsoft.com/office/word/2010/wordprocessingCanvas" xmlns:mc="http://schemas.openxmlformats.org/markup-compatibility/2006" xmlns:o="urn:schemas-microsoft-com:office:office" xmlns:r="http://schemas.openxmlformats.org/officeDocument/2006/relationships" xmlns:m="http://schemas.openxmlformats.org/officeDocument/2006/math" xmlns:v="urn:schemas-microsoft-com:vml" xmlns:wp14="http://schemas.microsoft.com/office/word/2010/wordprocessingDrawing" xmlns:wp="http://schemas.openxmlformats.org/drawingml/2006/wordprocessingDrawing" xmlns:w10="urn:schemas-microsoft-com:office:word" xmlns:w="http://schemas.openxmlformats.org/wordprocessingml/2006/main" xmlns:w14="http://schemas.microsoft.com/office/word/2010/wordml" xmlns:wpg="http://schemas.microsoft.com/office/word/2010/wordprocessingGroup" xmlns:wpi="http://schemas.microsoft.com/office/word/2010/wordprocessingInk" xmlns:wne="http://schemas.microsoft.com/office/word/2006/wordml" xmlns:wps="http://schemas.microsoft.com/office/word/2010/wordprocessingShape" mc:Ignorable="w14 wp14">
+<w:numbering xmlns:ve="http://schemas.openxmlformats.org/markup-compatibility/2006" xmlns:o="urn:schemas-microsoft-com:office:office" xmlns:r="http://schemas.openxmlformats.org/officeDocument/2006/relationships" xmlns:m="http://schemas.openxmlformats.org/officeDocument/2006/math" xmlns:v="urn:schemas-microsoft-com:vml" xmlns:wp="http://schemas.openxmlformats.org/drawingml/2006/wordprocessingDrawing" xmlns:w10="urn:schemas-microsoft-com:office:word" xmlns:w="http://schemas.openxmlformats.org/wordprocessingml/2006/main" xmlns:wne="http://schemas.microsoft.com/office/word/2006/wordml">
   <w:abstractNum w:abstractNumId="0">
     <w:nsid w:val="00000001"/>
     <w:multiLevelType w:val="multilevel"/>
@@ -5384,7 +5701,7 @@
     <w:lvl w:ilvl="0">
       <w:start w:val="1"/>
       <w:numFmt w:val="decimal"/>
-      <w:pStyle w:val="Heading1"/>
+      <w:pStyle w:val="berschrift1"/>
       <w:lvlText w:val="%1."/>
       <w:lvlJc w:val="left"/>
       <w:pPr>
@@ -5417,7 +5734,7 @@
     <w:lvl w:ilvl="1">
       <w:start w:val="1"/>
       <w:numFmt w:val="decimal"/>
-      <w:pStyle w:val="Heading2"/>
+      <w:pStyle w:val="berschrift2"/>
       <w:lvlText w:val="%1.%2"/>
       <w:lvlJc w:val="left"/>
       <w:pPr>
@@ -5453,7 +5770,7 @@
     <w:lvl w:ilvl="2">
       <w:start w:val="1"/>
       <w:numFmt w:val="decimal"/>
-      <w:pStyle w:val="Heading3"/>
+      <w:pStyle w:val="berschrift3"/>
       <w:lvlText w:val="%1.%2.%3"/>
       <w:lvlJc w:val="left"/>
       <w:pPr>
@@ -5471,7 +5788,7 @@
     <w:lvl w:ilvl="3">
       <w:start w:val="1"/>
       <w:numFmt w:val="decimal"/>
-      <w:pStyle w:val="Heading4"/>
+      <w:pStyle w:val="berschrift4"/>
       <w:lvlText w:val="%1.%2.%3.%4"/>
       <w:lvlJc w:val="left"/>
       <w:pPr>
@@ -5484,7 +5801,7 @@
     <w:lvl w:ilvl="4">
       <w:start w:val="1"/>
       <w:numFmt w:val="decimal"/>
-      <w:pStyle w:val="Heading5"/>
+      <w:pStyle w:val="berschrift5"/>
       <w:lvlText w:val="%1.%2.%3.%4.%5"/>
       <w:lvlJc w:val="left"/>
       <w:pPr>
@@ -6198,7 +6515,7 @@
 </file>
 
 <file path=word/styles.xml><?xml version="1.0" encoding="utf-8"?>
-<w:styles xmlns:mc="http://schemas.openxmlformats.org/markup-compatibility/2006" xmlns:r="http://schemas.openxmlformats.org/officeDocument/2006/relationships" xmlns:w="http://schemas.openxmlformats.org/wordprocessingml/2006/main" xmlns:w14="http://schemas.microsoft.com/office/word/2010/wordml" mc:Ignorable="w14">
+<w:styles xmlns:r="http://schemas.openxmlformats.org/officeDocument/2006/relationships" xmlns:w="http://schemas.openxmlformats.org/wordprocessingml/2006/main">
   <w:docDefaults>
     <w:rPrDefault>
       <w:rPr>
@@ -6342,18 +6659,18 @@
     <w:lsdException w:name="Bibliography" w:semiHidden="1" w:uiPriority="37" w:unhideWhenUsed="1"/>
     <w:lsdException w:name="TOC Heading" w:semiHidden="1" w:uiPriority="39" w:unhideWhenUsed="1"/>
   </w:latentStyles>
-  <w:style w:type="paragraph" w:default="1" w:styleId="Normal">
+  <w:style w:type="paragraph" w:default="1" w:styleId="Standard">
     <w:name w:val="Normal"/>
     <w:rsid w:val="00130ED5"/>
     <w:rPr>
       <w:lang w:val="de-DE" w:eastAsia="de-DE"/>
     </w:rPr>
   </w:style>
-  <w:style w:type="paragraph" w:styleId="Heading1">
+  <w:style w:type="paragraph" w:styleId="berschrift1">
     <w:name w:val="heading 1"/>
-    <w:basedOn w:val="Normal"/>
-    <w:next w:val="BodyText"/>
-    <w:link w:val="Heading1Char"/>
+    <w:basedOn w:val="Standard"/>
+    <w:next w:val="Textkrper"/>
+    <w:link w:val="berschrift1Zchn"/>
     <w:uiPriority w:val="9"/>
     <w:qFormat/>
     <w:rsid w:val="005E19F8"/>
@@ -6373,11 +6690,11 @@
       <w:lang w:val="de-CH"/>
     </w:rPr>
   </w:style>
-  <w:style w:type="paragraph" w:styleId="Heading2">
+  <w:style w:type="paragraph" w:styleId="berschrift2">
     <w:name w:val="heading 2"/>
-    <w:basedOn w:val="Normal"/>
-    <w:next w:val="BodyText"/>
-    <w:link w:val="Heading2Char"/>
+    <w:basedOn w:val="Standard"/>
+    <w:next w:val="Textkrper"/>
+    <w:link w:val="berschrift2Zchn"/>
     <w:qFormat/>
     <w:rsid w:val="005E19F8"/>
     <w:pPr>
@@ -6396,10 +6713,10 @@
       <w:lang w:val="de-CH"/>
     </w:rPr>
   </w:style>
-  <w:style w:type="paragraph" w:styleId="Heading3">
+  <w:style w:type="paragraph" w:styleId="berschrift3">
     <w:name w:val="heading 3"/>
-    <w:basedOn w:val="Normal"/>
-    <w:next w:val="BodyText"/>
+    <w:basedOn w:val="Standard"/>
+    <w:next w:val="Textkrper"/>
     <w:qFormat/>
     <w:rsid w:val="005E19F8"/>
     <w:pPr>
@@ -6418,10 +6735,10 @@
       <w:lang w:val="de-CH"/>
     </w:rPr>
   </w:style>
-  <w:style w:type="paragraph" w:styleId="Heading4">
+  <w:style w:type="paragraph" w:styleId="berschrift4">
     <w:name w:val="heading 4"/>
-    <w:basedOn w:val="Normal"/>
-    <w:next w:val="BodyText"/>
+    <w:basedOn w:val="Standard"/>
+    <w:next w:val="Textkrper"/>
     <w:uiPriority w:val="9"/>
     <w:unhideWhenUsed/>
     <w:rsid w:val="005E19F8"/>
@@ -6441,10 +6758,10 @@
       <w:iCs/>
     </w:rPr>
   </w:style>
-  <w:style w:type="paragraph" w:styleId="Heading5">
+  <w:style w:type="paragraph" w:styleId="berschrift5">
     <w:name w:val="heading 5"/>
-    <w:basedOn w:val="Normal"/>
-    <w:next w:val="BodyText"/>
+    <w:basedOn w:val="Standard"/>
+    <w:next w:val="Textkrper"/>
     <w:uiPriority w:val="9"/>
     <w:unhideWhenUsed/>
     <w:rsid w:val="005E19F8"/>
@@ -6459,10 +6776,10 @@
       <w:outlineLvl w:val="4"/>
     </w:pPr>
   </w:style>
-  <w:style w:type="paragraph" w:styleId="Heading6">
+  <w:style w:type="paragraph" w:styleId="berschrift6">
     <w:name w:val="heading 6"/>
-    <w:basedOn w:val="Heading5"/>
-    <w:next w:val="Normal"/>
+    <w:basedOn w:val="berschrift5"/>
+    <w:next w:val="Standard"/>
     <w:uiPriority w:val="9"/>
     <w:unhideWhenUsed/>
     <w:rsid w:val="00F827DC"/>
@@ -6474,10 +6791,10 @@
       <w:outlineLvl w:val="5"/>
     </w:pPr>
   </w:style>
-  <w:style w:type="paragraph" w:styleId="Heading7">
+  <w:style w:type="paragraph" w:styleId="berschrift7">
     <w:name w:val="heading 7"/>
-    <w:basedOn w:val="Heading6"/>
-    <w:next w:val="Normal"/>
+    <w:basedOn w:val="berschrift6"/>
+    <w:next w:val="Standard"/>
     <w:semiHidden/>
     <w:qFormat/>
     <w:rsid w:val="00F827DC"/>
@@ -6485,10 +6802,10 @@
       <w:outlineLvl w:val="6"/>
     </w:pPr>
   </w:style>
-  <w:style w:type="paragraph" w:styleId="Heading8">
+  <w:style w:type="paragraph" w:styleId="berschrift8">
     <w:name w:val="heading 8"/>
-    <w:basedOn w:val="Heading7"/>
-    <w:next w:val="Normal"/>
+    <w:basedOn w:val="berschrift7"/>
+    <w:next w:val="Standard"/>
     <w:semiHidden/>
     <w:qFormat/>
     <w:rsid w:val="00F827DC"/>
@@ -6496,10 +6813,10 @@
       <w:outlineLvl w:val="7"/>
     </w:pPr>
   </w:style>
-  <w:style w:type="paragraph" w:styleId="Heading9">
+  <w:style w:type="paragraph" w:styleId="berschrift9">
     <w:name w:val="heading 9"/>
-    <w:basedOn w:val="Heading8"/>
-    <w:next w:val="Normal"/>
+    <w:basedOn w:val="berschrift8"/>
+    <w:next w:val="Standard"/>
     <w:semiHidden/>
     <w:qFormat/>
     <w:rsid w:val="00F827DC"/>
@@ -6507,17 +6824,18 @@
       <w:outlineLvl w:val="8"/>
     </w:pPr>
   </w:style>
-  <w:style w:type="character" w:default="1" w:styleId="DefaultParagraphFont">
+  <w:style w:type="character" w:default="1" w:styleId="Absatz-Standardschriftart">
     <w:name w:val="Default Paragraph Font"/>
     <w:uiPriority w:val="1"/>
     <w:semiHidden/>
     <w:unhideWhenUsed/>
   </w:style>
-  <w:style w:type="table" w:default="1" w:styleId="TableNormal">
+  <w:style w:type="table" w:default="1" w:styleId="NormaleTabelle">
     <w:name w:val="Normal Table"/>
     <w:uiPriority w:val="99"/>
     <w:semiHidden/>
     <w:unhideWhenUsed/>
+    <w:qFormat/>
     <w:tblPr>
       <w:tblInd w:w="0" w:type="dxa"/>
       <w:tblCellMar>
@@ -6528,13 +6846,13 @@
       </w:tblCellMar>
     </w:tblPr>
   </w:style>
-  <w:style w:type="numbering" w:default="1" w:styleId="NoList">
+  <w:style w:type="numbering" w:default="1" w:styleId="KeineListe">
     <w:name w:val="No List"/>
     <w:uiPriority w:val="99"/>
     <w:semiHidden/>
     <w:unhideWhenUsed/>
   </w:style>
-  <w:style w:type="paragraph" w:styleId="MacroText">
+  <w:style w:type="paragraph" w:styleId="Makrotext">
     <w:name w:val="macro"/>
     <w:semiHidden/>
     <w:rsid w:val="00F827DC"/>
@@ -6560,7 +6878,7 @@
   </w:style>
   <w:style w:type="paragraph" w:customStyle="1" w:styleId="Kommentar">
     <w:name w:val="Kommentar"/>
-    <w:basedOn w:val="Normal"/>
+    <w:basedOn w:val="Standard"/>
     <w:link w:val="KommentarZchn"/>
     <w:qFormat/>
     <w:rsid w:val="00F827DC"/>
@@ -6573,10 +6891,10 @@
       <w:lang w:val="de-CH"/>
     </w:rPr>
   </w:style>
-  <w:style w:type="paragraph" w:styleId="Header">
+  <w:style w:type="paragraph" w:styleId="Kopfzeile">
     <w:name w:val="header"/>
-    <w:basedOn w:val="Normal"/>
-    <w:link w:val="HeaderChar"/>
+    <w:basedOn w:val="Standard"/>
+    <w:link w:val="KopfzeileZchn"/>
     <w:rsid w:val="00F021EF"/>
     <w:pPr>
       <w:tabs>
@@ -6589,10 +6907,10 @@
       <w:spacing w:val="-4"/>
     </w:rPr>
   </w:style>
-  <w:style w:type="paragraph" w:styleId="Footer">
+  <w:style w:type="paragraph" w:styleId="Fuzeile">
     <w:name w:val="footer"/>
-    <w:basedOn w:val="Normal"/>
-    <w:link w:val="FooterChar"/>
+    <w:basedOn w:val="Standard"/>
+    <w:link w:val="FuzeileZchn"/>
     <w:rsid w:val="00F827DC"/>
     <w:pPr>
       <w:pBdr>
@@ -6607,15 +6925,15 @@
       <w:color w:val="808080"/>
     </w:rPr>
   </w:style>
-  <w:style w:type="character" w:styleId="PageNumber">
+  <w:style w:type="character" w:styleId="Seitenzahl">
     <w:name w:val="page number"/>
-    <w:basedOn w:val="DefaultParagraphFont"/>
+    <w:basedOn w:val="Absatz-Standardschriftart"/>
     <w:rsid w:val="00F827DC"/>
   </w:style>
   <w:style w:type="paragraph" w:customStyle="1" w:styleId="TabelleKopf">
     <w:name w:val="Tabelle_Kopf"/>
-    <w:basedOn w:val="Normal"/>
-    <w:next w:val="Normal"/>
+    <w:basedOn w:val="Standard"/>
+    <w:next w:val="Standard"/>
     <w:qFormat/>
     <w:rsid w:val="00F827DC"/>
     <w:rPr>
@@ -6623,10 +6941,10 @@
       <w:lang w:val="de-CH"/>
     </w:rPr>
   </w:style>
-  <w:style w:type="paragraph" w:styleId="Caption">
+  <w:style w:type="paragraph" w:styleId="Beschriftung">
     <w:name w:val="caption"/>
-    <w:basedOn w:val="Normal"/>
-    <w:next w:val="Normal"/>
+    <w:basedOn w:val="Standard"/>
+    <w:next w:val="Standard"/>
     <w:unhideWhenUsed/>
     <w:rsid w:val="00D0418D"/>
     <w:pPr>
@@ -6641,7 +6959,7 @@
   </w:style>
   <w:style w:type="character" w:styleId="Hyperlink">
     <w:name w:val="Hyperlink"/>
-    <w:basedOn w:val="DefaultParagraphFont"/>
+    <w:basedOn w:val="Absatz-Standardschriftart"/>
     <w:uiPriority w:val="99"/>
     <w:unhideWhenUsed/>
     <w:rsid w:val="00F827DC"/>
@@ -6650,10 +6968,10 @@
       <w:u w:val="single"/>
     </w:rPr>
   </w:style>
-  <w:style w:type="paragraph" w:styleId="Title">
+  <w:style w:type="paragraph" w:styleId="Titel">
     <w:name w:val="Title"/>
-    <w:basedOn w:val="Normal"/>
-    <w:link w:val="TitleChar"/>
+    <w:basedOn w:val="Standard"/>
+    <w:link w:val="TitelZchn"/>
     <w:rsid w:val="00F827DC"/>
     <w:pPr>
       <w:numPr>
@@ -6668,10 +6986,10 @@
       <w:lang w:val="de-CH"/>
     </w:rPr>
   </w:style>
-  <w:style w:type="paragraph" w:styleId="TOC1">
+  <w:style w:type="paragraph" w:styleId="Verzeichnis1">
     <w:name w:val="toc 1"/>
-    <w:basedOn w:val="Normal"/>
-    <w:next w:val="Normal"/>
+    <w:basedOn w:val="Standard"/>
+    <w:next w:val="Standard"/>
     <w:autoRedefine/>
     <w:uiPriority w:val="39"/>
     <w:rsid w:val="00C4420C"/>
@@ -6691,7 +7009,7 @@
   </w:style>
   <w:style w:type="paragraph" w:customStyle="1" w:styleId="TabellenZelle">
     <w:name w:val="Tabellen_Zelle"/>
-    <w:basedOn w:val="Normal"/>
+    <w:basedOn w:val="Standard"/>
     <w:qFormat/>
     <w:rsid w:val="00F827DC"/>
     <w:pPr>
@@ -6701,10 +7019,10 @@
       <w:lang w:val="de-CH"/>
     </w:rPr>
   </w:style>
-  <w:style w:type="paragraph" w:styleId="TOC2">
+  <w:style w:type="paragraph" w:styleId="Verzeichnis2">
     <w:name w:val="toc 2"/>
-    <w:basedOn w:val="Normal"/>
-    <w:next w:val="Normal"/>
+    <w:basedOn w:val="Standard"/>
+    <w:next w:val="Standard"/>
     <w:autoRedefine/>
     <w:uiPriority w:val="39"/>
     <w:rsid w:val="00C4420C"/>
@@ -6723,10 +7041,10 @@
       <w:lang w:val="de-CH"/>
     </w:rPr>
   </w:style>
-  <w:style w:type="paragraph" w:styleId="TOC3">
+  <w:style w:type="paragraph" w:styleId="Verzeichnis3">
     <w:name w:val="toc 3"/>
-    <w:basedOn w:val="Normal"/>
-    <w:next w:val="Normal"/>
+    <w:basedOn w:val="Standard"/>
+    <w:next w:val="Standard"/>
     <w:autoRedefine/>
     <w:uiPriority w:val="39"/>
     <w:rsid w:val="00C4420C"/>
@@ -6746,10 +7064,10 @@
       <w:lang w:val="de-CH"/>
     </w:rPr>
   </w:style>
-  <w:style w:type="paragraph" w:styleId="TOC4">
+  <w:style w:type="paragraph" w:styleId="Verzeichnis4">
     <w:name w:val="toc 4"/>
-    <w:basedOn w:val="Normal"/>
-    <w:next w:val="Normal"/>
+    <w:basedOn w:val="Standard"/>
+    <w:next w:val="Standard"/>
     <w:autoRedefine/>
     <w:uiPriority w:val="39"/>
     <w:unhideWhenUsed/>
@@ -6762,10 +7080,10 @@
       <w:ind w:left="1701"/>
     </w:pPr>
   </w:style>
-  <w:style w:type="paragraph" w:styleId="TOC5">
+  <w:style w:type="paragraph" w:styleId="Verzeichnis5">
     <w:name w:val="toc 5"/>
-    <w:basedOn w:val="Normal"/>
-    <w:next w:val="Normal"/>
+    <w:basedOn w:val="Standard"/>
+    <w:next w:val="Standard"/>
     <w:autoRedefine/>
     <w:uiPriority w:val="39"/>
     <w:unhideWhenUsed/>
@@ -6778,10 +7096,10 @@
       <w:ind w:left="2127"/>
     </w:pPr>
   </w:style>
-  <w:style w:type="paragraph" w:styleId="TOC6">
+  <w:style w:type="paragraph" w:styleId="Verzeichnis6">
     <w:name w:val="toc 6"/>
-    <w:basedOn w:val="Normal"/>
-    <w:next w:val="Normal"/>
+    <w:basedOn w:val="Standard"/>
+    <w:next w:val="Standard"/>
     <w:semiHidden/>
     <w:rsid w:val="00F827DC"/>
     <w:pPr>
@@ -6797,10 +7115,10 @@
       <w:textAlignment w:val="baseline"/>
     </w:pPr>
   </w:style>
-  <w:style w:type="paragraph" w:styleId="TOC7">
+  <w:style w:type="paragraph" w:styleId="Verzeichnis7">
     <w:name w:val="toc 7"/>
-    <w:basedOn w:val="Normal"/>
-    <w:next w:val="Normal"/>
+    <w:basedOn w:val="Standard"/>
+    <w:next w:val="Standard"/>
     <w:semiHidden/>
     <w:rsid w:val="00F827DC"/>
     <w:pPr>
@@ -6816,10 +7134,10 @@
       <w:textAlignment w:val="baseline"/>
     </w:pPr>
   </w:style>
-  <w:style w:type="paragraph" w:styleId="TOC8">
+  <w:style w:type="paragraph" w:styleId="Verzeichnis8">
     <w:name w:val="toc 8"/>
-    <w:basedOn w:val="Normal"/>
-    <w:next w:val="Normal"/>
+    <w:basedOn w:val="Standard"/>
+    <w:next w:val="Standard"/>
     <w:semiHidden/>
     <w:rsid w:val="00F827DC"/>
     <w:pPr>
@@ -6835,10 +7153,10 @@
       <w:textAlignment w:val="baseline"/>
     </w:pPr>
   </w:style>
-  <w:style w:type="paragraph" w:styleId="TOC9">
+  <w:style w:type="paragraph" w:styleId="Verzeichnis9">
     <w:name w:val="toc 9"/>
-    <w:basedOn w:val="Normal"/>
-    <w:next w:val="Normal"/>
+    <w:basedOn w:val="Standard"/>
+    <w:next w:val="Standard"/>
     <w:semiHidden/>
     <w:rsid w:val="00F827DC"/>
     <w:pPr>
@@ -6854,10 +7172,10 @@
       <w:textAlignment w:val="baseline"/>
     </w:pPr>
   </w:style>
-  <w:style w:type="paragraph" w:styleId="BodyText">
+  <w:style w:type="paragraph" w:styleId="Textkrper">
     <w:name w:val="Body Text"/>
-    <w:basedOn w:val="Normal"/>
-    <w:link w:val="BodyTextChar"/>
+    <w:basedOn w:val="Standard"/>
+    <w:link w:val="TextkrperZchn"/>
     <w:qFormat/>
     <w:rsid w:val="00296C2E"/>
     <w:pPr>
@@ -6867,20 +7185,20 @@
       <w:lang w:val="de-CH"/>
     </w:rPr>
   </w:style>
-  <w:style w:type="character" w:customStyle="1" w:styleId="BodyTextChar">
-    <w:name w:val="Body Text Char"/>
-    <w:basedOn w:val="DefaultParagraphFont"/>
-    <w:link w:val="BodyText"/>
+  <w:style w:type="character" w:customStyle="1" w:styleId="TextkrperZchn">
+    <w:name w:val="Textkörper Zchn"/>
+    <w:basedOn w:val="Absatz-Standardschriftart"/>
+    <w:link w:val="Textkrper"/>
     <w:rsid w:val="00296C2E"/>
     <w:rPr>
       <w:lang w:val="de-CH"/>
     </w:rPr>
   </w:style>
-  <w:style w:type="paragraph" w:styleId="Subtitle">
+  <w:style w:type="paragraph" w:styleId="Untertitel">
     <w:name w:val="Subtitle"/>
-    <w:basedOn w:val="Normal"/>
-    <w:next w:val="Normal"/>
-    <w:link w:val="SubtitleChar"/>
+    <w:basedOn w:val="Standard"/>
+    <w:next w:val="Standard"/>
+    <w:link w:val="UntertitelZchn"/>
     <w:rsid w:val="00F827DC"/>
     <w:pPr>
       <w:numPr>
@@ -6895,10 +7213,10 @@
       <w:szCs w:val="24"/>
     </w:rPr>
   </w:style>
-  <w:style w:type="character" w:customStyle="1" w:styleId="SubtitleChar">
-    <w:name w:val="Subtitle Char"/>
-    <w:basedOn w:val="DefaultParagraphFont"/>
-    <w:link w:val="Subtitle"/>
+  <w:style w:type="character" w:customStyle="1" w:styleId="UntertitelZchn">
+    <w:name w:val="Untertitel Zchn"/>
+    <w:basedOn w:val="Absatz-Standardschriftart"/>
+    <w:link w:val="Untertitel"/>
     <w:rsid w:val="001B1814"/>
     <w:rPr>
       <w:rFonts w:ascii="Arial" w:eastAsia="Times New Roman" w:hAnsi="Arial" w:cs="Times New Roman"/>
@@ -6909,10 +7227,10 @@
       <w:szCs w:val="24"/>
     </w:rPr>
   </w:style>
-  <w:style w:type="character" w:customStyle="1" w:styleId="HeaderChar">
-    <w:name w:val="Header Char"/>
-    <w:basedOn w:val="DefaultParagraphFont"/>
-    <w:link w:val="Header"/>
+  <w:style w:type="character" w:customStyle="1" w:styleId="KopfzeileZchn">
+    <w:name w:val="Kopfzeile Zchn"/>
+    <w:basedOn w:val="Absatz-Standardschriftart"/>
+    <w:link w:val="Kopfzeile"/>
     <w:rsid w:val="00F021EF"/>
     <w:rPr>
       <w:rFonts w:ascii="Calibri" w:hAnsi="Calibri"/>
@@ -6920,10 +7238,10 @@
       <w:spacing w:val="-4"/>
     </w:rPr>
   </w:style>
-  <w:style w:type="character" w:customStyle="1" w:styleId="FooterChar">
-    <w:name w:val="Footer Char"/>
-    <w:basedOn w:val="DefaultParagraphFont"/>
-    <w:link w:val="Footer"/>
+  <w:style w:type="character" w:customStyle="1" w:styleId="FuzeileZchn">
+    <w:name w:val="Fußzeile Zchn"/>
+    <w:basedOn w:val="Absatz-Standardschriftart"/>
+    <w:link w:val="Fuzeile"/>
     <w:rsid w:val="001B1814"/>
     <w:rPr>
       <w:rFonts w:ascii="Arial" w:hAnsi="Arial"/>
@@ -6932,7 +7250,7 @@
   </w:style>
   <w:style w:type="paragraph" w:customStyle="1" w:styleId="Absatz-Hervorgehoben">
     <w:name w:val="Absatz-Hervorgehoben"/>
-    <w:basedOn w:val="Normal"/>
+    <w:basedOn w:val="Standard"/>
     <w:link w:val="Absatz-HervorgehobenZchn"/>
     <w:rsid w:val="00F827DC"/>
     <w:rPr>
@@ -6942,7 +7260,7 @@
   </w:style>
   <w:style w:type="table" w:customStyle="1" w:styleId="DefinitionsTabelle">
     <w:name w:val="DefinitionsTabelle"/>
-    <w:basedOn w:val="TableNormal"/>
+    <w:basedOn w:val="NormaleTabelle"/>
     <w:uiPriority w:val="99"/>
     <w:qFormat/>
     <w:rsid w:val="00F827DC"/>
@@ -6988,7 +7306,7 @@
       </w:tcPr>
     </w:tblStylePr>
   </w:style>
-  <w:style w:type="character" w:styleId="Emphasis">
+  <w:style w:type="character" w:styleId="Hervorhebung">
     <w:name w:val="Emphasis"/>
     <w:uiPriority w:val="20"/>
     <w:qFormat/>
@@ -6997,10 +7315,10 @@
       <w:b/>
     </w:rPr>
   </w:style>
-  <w:style w:type="paragraph" w:styleId="TOCHeading">
+  <w:style w:type="paragraph" w:styleId="Inhaltsverzeichnisberschrift">
     <w:name w:val="TOC Heading"/>
-    <w:basedOn w:val="Normal"/>
-    <w:next w:val="Normal"/>
+    <w:basedOn w:val="Standard"/>
+    <w:next w:val="Standard"/>
     <w:uiPriority w:val="39"/>
     <w:unhideWhenUsed/>
     <w:rsid w:val="00F827DC"/>
@@ -7014,7 +7332,7 @@
   </w:style>
   <w:style w:type="paragraph" w:customStyle="1" w:styleId="Listing">
     <w:name w:val="Listing"/>
-    <w:basedOn w:val="BodyText"/>
+    <w:basedOn w:val="Textkrper"/>
     <w:qFormat/>
     <w:rsid w:val="00F827DC"/>
     <w:rPr>
@@ -7022,10 +7340,10 @@
       <w:sz w:val="18"/>
     </w:rPr>
   </w:style>
-  <w:style w:type="paragraph" w:styleId="Bibliography">
+  <w:style w:type="paragraph" w:styleId="Literaturverzeichnis">
     <w:name w:val="Bibliography"/>
-    <w:basedOn w:val="Normal"/>
-    <w:next w:val="Normal"/>
+    <w:basedOn w:val="Standard"/>
+    <w:next w:val="Standard"/>
     <w:uiPriority w:val="37"/>
     <w:unhideWhenUsed/>
     <w:rsid w:val="00F827DC"/>
@@ -7038,7 +7356,7 @@
   </w:style>
   <w:style w:type="table" w:customStyle="1" w:styleId="Multitabelle">
     <w:name w:val="Multitabelle"/>
-    <w:basedOn w:val="TableNormal"/>
+    <w:basedOn w:val="NormaleTabelle"/>
     <w:uiPriority w:val="99"/>
     <w:qFormat/>
     <w:rsid w:val="00776AFE"/>
@@ -7097,8 +7415,8 @@
   </w:style>
   <w:style w:type="paragraph" w:customStyle="1" w:styleId="Term">
     <w:name w:val="Term"/>
-    <w:basedOn w:val="Normal"/>
-    <w:next w:val="Normal"/>
+    <w:basedOn w:val="Standard"/>
+    <w:next w:val="Standard"/>
     <w:qFormat/>
     <w:rsid w:val="00F827DC"/>
     <w:pPr>
@@ -7110,17 +7428,17 @@
   </w:style>
   <w:style w:type="paragraph" w:customStyle="1" w:styleId="Termerlaeutert">
     <w:name w:val="Term erlaeutert"/>
-    <w:basedOn w:val="Normal"/>
+    <w:basedOn w:val="Standard"/>
     <w:qFormat/>
     <w:rsid w:val="00F827DC"/>
     <w:pPr>
       <w:ind w:left="340"/>
     </w:pPr>
   </w:style>
-  <w:style w:type="character" w:customStyle="1" w:styleId="TitleChar">
-    <w:name w:val="Title Char"/>
-    <w:basedOn w:val="DefaultParagraphFont"/>
-    <w:link w:val="Title"/>
+  <w:style w:type="character" w:customStyle="1" w:styleId="TitelZchn">
+    <w:name w:val="Titel Zchn"/>
+    <w:basedOn w:val="Absatz-Standardschriftart"/>
+    <w:link w:val="Titel"/>
     <w:rsid w:val="0033513A"/>
     <w:rPr>
       <w:rFonts w:ascii="Arial" w:eastAsia="Times New Roman" w:hAnsi="Arial" w:cs="Times New Roman"/>
@@ -7131,9 +7449,9 @@
       <w:lang w:val="de-CH"/>
     </w:rPr>
   </w:style>
-  <w:style w:type="character" w:styleId="PlaceholderText">
+  <w:style w:type="character" w:styleId="Platzhaltertext">
     <w:name w:val="Placeholder Text"/>
-    <w:basedOn w:val="DefaultParagraphFont"/>
+    <w:basedOn w:val="Absatz-Standardschriftart"/>
     <w:uiPriority w:val="99"/>
     <w:semiHidden/>
     <w:rsid w:val="00F827DC"/>
@@ -7141,9 +7459,9 @@
       <w:color w:val="808080"/>
     </w:rPr>
   </w:style>
-  <w:style w:type="table" w:styleId="TableGrid">
+  <w:style w:type="table" w:styleId="Tabellengitternetz">
     <w:name w:val="Table Grid"/>
-    <w:basedOn w:val="TableNormal"/>
+    <w:basedOn w:val="NormaleTabelle"/>
     <w:rsid w:val="00F827DC"/>
     <w:tblPr>
       <w:tblInd w:w="0" w:type="dxa"/>
@@ -7165,7 +7483,7 @@
   </w:style>
   <w:style w:type="character" w:customStyle="1" w:styleId="KommentarZchn">
     <w:name w:val="Kommentar Zchn"/>
-    <w:basedOn w:val="DefaultParagraphFont"/>
+    <w:basedOn w:val="Absatz-Standardschriftart"/>
     <w:link w:val="Kommentar"/>
     <w:rsid w:val="0033513A"/>
     <w:rPr>
@@ -7177,7 +7495,7 @@
   </w:style>
   <w:style w:type="character" w:customStyle="1" w:styleId="Absatz-HervorgehobenZchn">
     <w:name w:val="Absatz-Hervorgehoben Zchn"/>
-    <w:basedOn w:val="DefaultParagraphFont"/>
+    <w:basedOn w:val="Absatz-Standardschriftart"/>
     <w:link w:val="Absatz-Hervorgehoben"/>
     <w:rsid w:val="0033513A"/>
     <w:rPr>
@@ -7188,8 +7506,8 @@
   </w:style>
   <w:style w:type="paragraph" w:customStyle="1" w:styleId="Kategorie">
     <w:name w:val="Kategorie"/>
-    <w:basedOn w:val="Normal"/>
-    <w:next w:val="Title"/>
+    <w:basedOn w:val="Standard"/>
+    <w:next w:val="Titel"/>
     <w:link w:val="KategorieZchn"/>
     <w:rsid w:val="00F827DC"/>
     <w:rPr>
@@ -7201,7 +7519,7 @@
   </w:style>
   <w:style w:type="character" w:customStyle="1" w:styleId="KategorieZchn">
     <w:name w:val="Kategorie Zchn"/>
-    <w:basedOn w:val="DefaultParagraphFont"/>
+    <w:basedOn w:val="Absatz-Standardschriftart"/>
     <w:link w:val="Kategorie"/>
     <w:rsid w:val="0033513A"/>
     <w:rPr>
@@ -7212,10 +7530,10 @@
       <w:sz w:val="36"/>
     </w:rPr>
   </w:style>
-  <w:style w:type="character" w:customStyle="1" w:styleId="Heading1Char">
-    <w:name w:val="Heading 1 Char"/>
-    <w:basedOn w:val="DefaultParagraphFont"/>
-    <w:link w:val="Heading1"/>
+  <w:style w:type="character" w:customStyle="1" w:styleId="berschrift1Zchn">
+    <w:name w:val="Überschrift 1 Zchn"/>
+    <w:basedOn w:val="Absatz-Standardschriftart"/>
+    <w:link w:val="berschrift1"/>
     <w:uiPriority w:val="9"/>
     <w:rsid w:val="005E19F8"/>
     <w:rPr>
@@ -7225,10 +7543,10 @@
       <w:lang w:val="de-CH"/>
     </w:rPr>
   </w:style>
-  <w:style w:type="character" w:customStyle="1" w:styleId="Heading2Char">
-    <w:name w:val="Heading 2 Char"/>
-    <w:basedOn w:val="DefaultParagraphFont"/>
-    <w:link w:val="Heading2"/>
+  <w:style w:type="character" w:customStyle="1" w:styleId="berschrift2Zchn">
+    <w:name w:val="Überschrift 2 Zchn"/>
+    <w:basedOn w:val="Absatz-Standardschriftart"/>
+    <w:link w:val="berschrift2"/>
     <w:rsid w:val="005E19F8"/>
     <w:rPr>
       <w:b/>
@@ -7238,7 +7556,7 @@
   </w:style>
   <w:style w:type="paragraph" w:customStyle="1" w:styleId="Ausgeblendet">
     <w:name w:val="Ausgeblendet"/>
-    <w:basedOn w:val="Normal"/>
+    <w:basedOn w:val="Standard"/>
     <w:link w:val="AusgeblendetZchn"/>
     <w:rsid w:val="00ED5B20"/>
     <w:pPr>
@@ -7252,7 +7570,7 @@
   </w:style>
   <w:style w:type="character" w:customStyle="1" w:styleId="AusgeblendetZchn">
     <w:name w:val="Ausgeblendet Zchn"/>
-    <w:basedOn w:val="DefaultParagraphFont"/>
+    <w:basedOn w:val="Absatz-Standardschriftart"/>
     <w:link w:val="Ausgeblendet"/>
     <w:rsid w:val="00ED5B20"/>
     <w:rPr>
@@ -7262,10 +7580,10 @@
       <w:lang w:val="de-CH"/>
     </w:rPr>
   </w:style>
-  <w:style w:type="paragraph" w:styleId="BalloonText">
+  <w:style w:type="paragraph" w:styleId="Sprechblasentext">
     <w:name w:val="Balloon Text"/>
-    <w:basedOn w:val="Normal"/>
-    <w:link w:val="BalloonTextChar"/>
+    <w:basedOn w:val="Standard"/>
+    <w:link w:val="SprechblasentextZchn"/>
     <w:rsid w:val="00F827DC"/>
     <w:rPr>
       <w:rFonts w:ascii="Tahoma" w:hAnsi="Tahoma" w:cs="Tahoma"/>
@@ -7273,10 +7591,10 @@
       <w:szCs w:val="16"/>
     </w:rPr>
   </w:style>
-  <w:style w:type="character" w:customStyle="1" w:styleId="BalloonTextChar">
-    <w:name w:val="Balloon Text Char"/>
-    <w:basedOn w:val="DefaultParagraphFont"/>
-    <w:link w:val="BalloonText"/>
+  <w:style w:type="character" w:customStyle="1" w:styleId="SprechblasentextZchn">
+    <w:name w:val="Sprechblasentext Zchn"/>
+    <w:basedOn w:val="Absatz-Standardschriftart"/>
+    <w:link w:val="Sprechblasentext"/>
     <w:rsid w:val="00142A57"/>
     <w:rPr>
       <w:rFonts w:ascii="Tahoma" w:hAnsi="Tahoma" w:cs="Tahoma"/>
@@ -7284,9 +7602,9 @@
       <w:szCs w:val="16"/>
     </w:rPr>
   </w:style>
-  <w:style w:type="table" w:styleId="LightGrid-Accent5">
+  <w:style w:type="table" w:styleId="HellesRaster-Akzent5">
     <w:name w:val="Light Grid Accent 5"/>
-    <w:basedOn w:val="TableNormal"/>
+    <w:basedOn w:val="NormaleTabelle"/>
     <w:uiPriority w:val="62"/>
     <w:rsid w:val="003228C3"/>
     <w:tblPr>
@@ -7411,9 +7729,9 @@
       </w:tcPr>
     </w:tblStylePr>
   </w:style>
-  <w:style w:type="table" w:styleId="LightShading-Accent5">
+  <w:style w:type="table" w:styleId="HelleSchattierung-Akzent5">
     <w:name w:val="Light Shading Accent 5"/>
-    <w:basedOn w:val="TableNormal"/>
+    <w:basedOn w:val="NormaleTabelle"/>
     <w:uiPriority w:val="60"/>
     <w:rsid w:val="003228C3"/>
     <w:rPr>
@@ -8009,7 +8327,7 @@
 </file>
 
 <file path=customXml/itemProps1.xml><?xml version="1.0" encoding="utf-8"?>
-<ds:datastoreItem xmlns:ds="http://schemas.openxmlformats.org/officeDocument/2006/customXml" ds:itemID="{6AFD38E3-92F3-45F3-BDB8-DC7F2A98267C}">
+<ds:datastoreItem xmlns:ds="http://schemas.openxmlformats.org/officeDocument/2006/customXml" ds:itemID="{B787365A-890D-4A6B-A82C-841478B335E0}">
   <ds:schemaRefs>
     <ds:schemaRef ds:uri="http://schemas.openxmlformats.org/officeDocument/2006/bibliography"/>
   </ds:schemaRefs>

</xml_diff>